<commit_message>
Exercice dataguard fait et corrigé.
</commit_message>
<xml_diff>
--- a/LABS/3-NoSQL-KeyVal-DataGuard/Lab - BerkeleyDB.docx
+++ b/LABS/3-NoSQL-KeyVal-DataGuard/Lab - BerkeleyDB.docx
@@ -2965,21 +2965,9 @@
       <w:pPr>
         <w:pStyle w:val="Code"/>
       </w:pPr>
-    </w:p>
-    <w:p>
-      <w:pPr>
-        <w:pStyle w:val="Code"/>
-      </w:pPr>
-    </w:p>
-    <w:p>
-      <w:pPr>
-        <w:pStyle w:val="Code"/>
-      </w:pPr>
-    </w:p>
-    <w:p>
-      <w:pPr>
-        <w:pStyle w:val="Code"/>
-      </w:pPr>
+      <w:r>
+        <w:t>Mot de passe : 1234</w:t>
+      </w:r>
     </w:p>
     <w:p>
       <w:pPr>
@@ -3045,491 +3033,3429 @@
         <w:t>Note : Le module de connexion à la base de données est déjà codé et disponible (voir classe DBConnection.java)</w:t>
       </w:r>
       <w:r>
-        <w:t>. Lorsque l’application démarre, elle cré</w:t>
-      </w:r>
+        <w:t xml:space="preserve">. Lorsque l’application démarre, elle crée la base de données </w:t>
+      </w:r>
+      <w:proofErr w:type="spellStart"/>
+      <w:r>
+        <w:t>BerkeleyDB</w:t>
+      </w:r>
+      <w:proofErr w:type="spellEnd"/>
+      <w:r>
+        <w:t xml:space="preserve"> dans le dossier </w:t>
+      </w:r>
+      <w:r>
+        <w:t>« </w:t>
+      </w:r>
+      <w:proofErr w:type="spellStart"/>
+      <w:r>
+        <w:t>database</w:t>
+      </w:r>
+      <w:proofErr w:type="spellEnd"/>
+      <w:r>
+        <w:t> »</w:t>
+      </w:r>
+      <w:r>
+        <w:t xml:space="preserve"> (si c’est la première fois)</w:t>
+      </w:r>
+      <w:r>
+        <w:t>.</w:t>
+      </w:r>
+    </w:p>
+    <w:p/>
+    <w:p>
+      <w:pPr>
+        <w:pStyle w:val="Titre4"/>
+        <w:rPr>
+          <w:sz w:val="20"/>
+          <w:szCs w:val="20"/>
+        </w:rPr>
+      </w:pPr>
+      <w:r>
+        <w:rPr>
+          <w:sz w:val="20"/>
+          <w:szCs w:val="20"/>
+        </w:rPr>
+        <w:t xml:space="preserve">Notes/Énoncés </w:t>
+      </w:r>
+      <w:r>
+        <w:rPr>
+          <w:sz w:val="20"/>
+          <w:szCs w:val="20"/>
+        </w:rPr>
+        <w:t>:</w:t>
+      </w:r>
+    </w:p>
+    <w:p>
+      <w:pPr>
+        <w:pStyle w:val="Code"/>
+        <w:rPr>
+          <w:lang w:val="en-CA"/>
+        </w:rPr>
+      </w:pPr>
+      <w:r>
+        <w:rPr>
+          <w:lang w:val="en-CA"/>
+        </w:rPr>
+        <w:t>try {</w:t>
+      </w:r>
+    </w:p>
+    <w:p>
+      <w:pPr>
+        <w:pStyle w:val="Code"/>
+        <w:rPr>
+          <w:lang w:val="en-CA"/>
+        </w:rPr>
+      </w:pPr>
+      <w:r>
+        <w:rPr>
+          <w:lang w:val="en-CA"/>
+        </w:rPr>
+        <w:tab/>
+      </w:r>
+      <w:proofErr w:type="spellStart"/>
+      <w:r>
+        <w:rPr>
+          <w:lang w:val="en-CA"/>
+        </w:rPr>
+        <w:t>DatabaseEntry</w:t>
+      </w:r>
+      <w:proofErr w:type="spellEnd"/>
+      <w:r>
+        <w:rPr>
+          <w:lang w:val="en-CA"/>
+        </w:rPr>
+        <w:t xml:space="preserve"> </w:t>
+      </w:r>
+      <w:proofErr w:type="spellStart"/>
+      <w:r>
+        <w:rPr>
+          <w:lang w:val="en-CA"/>
+        </w:rPr>
+        <w:t>theKey</w:t>
+      </w:r>
+      <w:proofErr w:type="spellEnd"/>
+      <w:r>
+        <w:rPr>
+          <w:lang w:val="en-CA"/>
+        </w:rPr>
+        <w:t xml:space="preserve"> = new </w:t>
+      </w:r>
+      <w:proofErr w:type="spellStart"/>
+      <w:r>
+        <w:rPr>
+          <w:lang w:val="en-CA"/>
+        </w:rPr>
+        <w:t>DatabaseEntry</w:t>
+      </w:r>
+      <w:proofErr w:type="spellEnd"/>
+      <w:r>
+        <w:rPr>
+          <w:lang w:val="en-CA"/>
+        </w:rPr>
+        <w:t>(</w:t>
+      </w:r>
+      <w:proofErr w:type="spellStart"/>
+      <w:proofErr w:type="gramStart"/>
+      <w:r>
+        <w:rPr>
+          <w:lang w:val="en-CA"/>
+        </w:rPr>
+        <w:t>key.getBytes</w:t>
+      </w:r>
+      <w:proofErr w:type="spellEnd"/>
+      <w:proofErr w:type="gramEnd"/>
+      <w:r>
+        <w:rPr>
+          <w:lang w:val="en-CA"/>
+        </w:rPr>
+        <w:t>("UTF-8"));</w:t>
+      </w:r>
+    </w:p>
+    <w:p>
+      <w:pPr>
+        <w:pStyle w:val="Code"/>
+        <w:rPr>
+          <w:lang w:val="en-CA"/>
+        </w:rPr>
+      </w:pPr>
+      <w:r>
+        <w:rPr>
+          <w:lang w:val="en-CA"/>
+        </w:rPr>
+        <w:tab/>
+      </w:r>
+      <w:proofErr w:type="spellStart"/>
+      <w:r>
+        <w:rPr>
+          <w:lang w:val="en-CA"/>
+        </w:rPr>
+        <w:t>DatabaseEntry</w:t>
+      </w:r>
+      <w:proofErr w:type="spellEnd"/>
+      <w:r>
+        <w:rPr>
+          <w:lang w:val="en-CA"/>
+        </w:rPr>
+        <w:t xml:space="preserve"> </w:t>
+      </w:r>
+      <w:proofErr w:type="spellStart"/>
+      <w:r>
+        <w:rPr>
+          <w:lang w:val="en-CA"/>
+        </w:rPr>
+        <w:t>theData</w:t>
+      </w:r>
+      <w:proofErr w:type="spellEnd"/>
+      <w:r>
+        <w:rPr>
+          <w:lang w:val="en-CA"/>
+        </w:rPr>
+        <w:t xml:space="preserve"> = new </w:t>
+      </w:r>
+      <w:proofErr w:type="spellStart"/>
+      <w:r>
+        <w:rPr>
+          <w:lang w:val="en-CA"/>
+        </w:rPr>
+        <w:t>DatabaseEntry</w:t>
+      </w:r>
+      <w:proofErr w:type="spellEnd"/>
+      <w:r>
+        <w:rPr>
+          <w:lang w:val="en-CA"/>
+        </w:rPr>
+        <w:t>(</w:t>
+      </w:r>
+      <w:proofErr w:type="spellStart"/>
+      <w:r>
+        <w:rPr>
+          <w:lang w:val="en-CA"/>
+        </w:rPr>
+        <w:t>fileData</w:t>
+      </w:r>
+      <w:proofErr w:type="spellEnd"/>
+      <w:r>
+        <w:rPr>
+          <w:lang w:val="en-CA"/>
+        </w:rPr>
+        <w:t>);</w:t>
+      </w:r>
+    </w:p>
+    <w:p>
+      <w:pPr>
+        <w:pStyle w:val="Code"/>
+        <w:rPr>
+          <w:lang w:val="en-CA"/>
+        </w:rPr>
+      </w:pPr>
+      <w:r>
+        <w:rPr>
+          <w:lang w:val="en-CA"/>
+        </w:rPr>
+        <w:tab/>
+      </w:r>
+      <w:proofErr w:type="spellStart"/>
+      <w:proofErr w:type="gramStart"/>
+      <w:r>
+        <w:rPr>
+          <w:lang w:val="en-CA"/>
+        </w:rPr>
+        <w:t>connection.put</w:t>
+      </w:r>
+      <w:proofErr w:type="spellEnd"/>
+      <w:r>
+        <w:rPr>
+          <w:lang w:val="en-CA"/>
+        </w:rPr>
+        <w:t>(</w:t>
+      </w:r>
+      <w:proofErr w:type="gramEnd"/>
+      <w:r>
+        <w:rPr>
+          <w:lang w:val="en-CA"/>
+        </w:rPr>
+        <w:t xml:space="preserve">null, </w:t>
+      </w:r>
+      <w:proofErr w:type="spellStart"/>
+      <w:r>
+        <w:rPr>
+          <w:lang w:val="en-CA"/>
+        </w:rPr>
+        <w:t>theKey</w:t>
+      </w:r>
+      <w:proofErr w:type="spellEnd"/>
+      <w:r>
+        <w:rPr>
+          <w:lang w:val="en-CA"/>
+        </w:rPr>
+        <w:t xml:space="preserve">, </w:t>
+      </w:r>
+      <w:proofErr w:type="spellStart"/>
+      <w:r>
+        <w:rPr>
+          <w:lang w:val="en-CA"/>
+        </w:rPr>
+        <w:t>theData</w:t>
+      </w:r>
+      <w:proofErr w:type="spellEnd"/>
+      <w:r>
+        <w:rPr>
+          <w:lang w:val="en-CA"/>
+        </w:rPr>
+        <w:t>);</w:t>
+      </w:r>
+    </w:p>
+    <w:p>
+      <w:pPr>
+        <w:pStyle w:val="Code"/>
+        <w:rPr>
+          <w:lang w:val="en-CA"/>
+        </w:rPr>
+      </w:pPr>
+      <w:r>
+        <w:rPr>
+          <w:lang w:val="en-CA"/>
+        </w:rPr>
+        <w:tab/>
+        <w:t>success = true;</w:t>
+      </w:r>
+    </w:p>
+    <w:p>
+      <w:pPr>
+        <w:pStyle w:val="Code"/>
+        <w:rPr>
+          <w:lang w:val="en-CA"/>
+        </w:rPr>
+      </w:pPr>
+      <w:r>
+        <w:rPr>
+          <w:lang w:val="en-CA"/>
+        </w:rPr>
+        <w:t>}</w:t>
+      </w:r>
+    </w:p>
+    <w:p>
+      <w:pPr>
+        <w:pStyle w:val="Code"/>
+        <w:rPr>
+          <w:lang w:val="en-CA"/>
+        </w:rPr>
+      </w:pPr>
+      <w:r>
+        <w:rPr>
+          <w:lang w:val="en-CA"/>
+        </w:rPr>
+        <w:t>catch (Exception e) {</w:t>
+      </w:r>
+    </w:p>
+    <w:p>
+      <w:pPr>
+        <w:pStyle w:val="Code"/>
+        <w:rPr>
+          <w:lang w:val="en-CA"/>
+        </w:rPr>
+      </w:pPr>
+      <w:r>
+        <w:rPr>
+          <w:lang w:val="en-CA"/>
+        </w:rPr>
+        <w:tab/>
+      </w:r>
+      <w:proofErr w:type="spellStart"/>
+      <w:proofErr w:type="gramStart"/>
+      <w:r>
+        <w:rPr>
+          <w:lang w:val="en-CA"/>
+        </w:rPr>
+        <w:t>e.fillInStackTrace</w:t>
+      </w:r>
+      <w:proofErr w:type="spellEnd"/>
+      <w:proofErr w:type="gramEnd"/>
+      <w:r>
+        <w:rPr>
+          <w:lang w:val="en-CA"/>
+        </w:rPr>
+        <w:t>();</w:t>
+      </w:r>
+    </w:p>
+    <w:p>
+      <w:pPr>
+        <w:pStyle w:val="Code"/>
+        <w:rPr>
+          <w:lang w:val="en-CA"/>
+        </w:rPr>
+      </w:pPr>
+      <w:r>
+        <w:rPr>
+          <w:lang w:val="en-CA"/>
+        </w:rPr>
+        <w:tab/>
+        <w:t>success = false;</w:t>
+      </w:r>
+    </w:p>
+    <w:p>
+      <w:pPr>
+        <w:pStyle w:val="Code"/>
+        <w:rPr>
+          <w:lang w:val="en-CA"/>
+        </w:rPr>
+      </w:pPr>
+      <w:r>
+        <w:rPr>
+          <w:lang w:val="en-CA"/>
+        </w:rPr>
+        <w:t>}</w:t>
+      </w:r>
+    </w:p>
+    <w:p>
+      <w:pPr>
+        <w:pStyle w:val="Code"/>
+        <w:rPr>
+          <w:lang w:val="en-CA"/>
+        </w:rPr>
+      </w:pPr>
+    </w:p>
+    <w:p>
+      <w:pPr>
+        <w:rPr>
+          <w:lang w:val="en-CA"/>
+        </w:rPr>
+      </w:pPr>
+    </w:p>
+    <w:p>
+      <w:pPr>
+        <w:pStyle w:val="Titre3"/>
+      </w:pPr>
+      <w:r>
+        <w:t>Tâche #3 : Accéder à la liste des items/fichiers</w:t>
+      </w:r>
+    </w:p>
+    <w:p>
+      <w:r>
+        <w:t xml:space="preserve">En utilisant un curseur dans la méthode </w:t>
+      </w:r>
+      <w:proofErr w:type="spellStart"/>
+      <w:r>
+        <w:rPr>
+          <w:i/>
+        </w:rPr>
+        <w:t>ItemDAO.getItemList</w:t>
+      </w:r>
+      <w:proofErr w:type="spellEnd"/>
+      <w:r>
+        <w:rPr>
+          <w:i/>
+        </w:rPr>
+        <w:t>()</w:t>
+      </w:r>
+      <w:r>
+        <w:t>, il s’agit de parcourir les éléments de la base de données tout en construisant une liste d’</w:t>
+      </w:r>
+      <w:r>
+        <w:rPr>
+          <w:i/>
+        </w:rPr>
+        <w:t>Item</w:t>
+      </w:r>
+      <w:r>
+        <w:rPr>
+          <w:i/>
+        </w:rPr>
+        <w:t>s</w:t>
+      </w:r>
+      <w:r>
+        <w:t xml:space="preserve"> qui sera retournée par la méthode.</w:t>
+      </w:r>
+    </w:p>
+    <w:p/>
+    <w:p>
+      <w:pPr>
+        <w:pStyle w:val="Titre4"/>
+        <w:rPr>
+          <w:sz w:val="20"/>
+          <w:szCs w:val="20"/>
+        </w:rPr>
+      </w:pPr>
+      <w:r>
+        <w:rPr>
+          <w:sz w:val="20"/>
+          <w:szCs w:val="20"/>
+        </w:rPr>
+        <w:t xml:space="preserve">Notes/Énoncés </w:t>
+      </w:r>
+      <w:r>
+        <w:rPr>
+          <w:sz w:val="20"/>
+          <w:szCs w:val="20"/>
+        </w:rPr>
+        <w:t>:</w:t>
+      </w:r>
+    </w:p>
+    <w:p>
+      <w:pPr>
+        <w:pStyle w:val="Code"/>
+        <w:rPr>
+          <w:lang w:val="en-CA"/>
+        </w:rPr>
+      </w:pPr>
+      <w:r>
+        <w:rPr>
+          <w:lang w:val="en-CA"/>
+        </w:rPr>
+        <w:t xml:space="preserve">Cursor </w:t>
+      </w:r>
+      <w:proofErr w:type="spellStart"/>
+      <w:r>
+        <w:rPr>
+          <w:lang w:val="en-CA"/>
+        </w:rPr>
+        <w:t>myCursor</w:t>
+      </w:r>
+      <w:proofErr w:type="spellEnd"/>
+      <w:r>
+        <w:rPr>
+          <w:lang w:val="en-CA"/>
+        </w:rPr>
+        <w:t xml:space="preserve"> = null;</w:t>
+      </w:r>
+    </w:p>
+    <w:p>
+      <w:pPr>
+        <w:pStyle w:val="Code"/>
+        <w:rPr>
+          <w:lang w:val="en-CA"/>
+        </w:rPr>
+      </w:pPr>
+    </w:p>
+    <w:p>
+      <w:pPr>
+        <w:pStyle w:val="Code"/>
+        <w:rPr>
+          <w:lang w:val="en-CA"/>
+        </w:rPr>
+      </w:pPr>
+      <w:r>
+        <w:rPr>
+          <w:lang w:val="en-CA"/>
+        </w:rPr>
+        <w:tab/>
+      </w:r>
+      <w:r>
+        <w:rPr>
+          <w:lang w:val="en-CA"/>
+        </w:rPr>
+        <w:tab/>
+        <w:t>try {</w:t>
+      </w:r>
+    </w:p>
+    <w:p>
+      <w:pPr>
+        <w:pStyle w:val="Code"/>
+        <w:rPr>
+          <w:lang w:val="en-CA"/>
+        </w:rPr>
+      </w:pPr>
+      <w:r>
+        <w:rPr>
+          <w:lang w:val="en-CA"/>
+        </w:rPr>
+        <w:tab/>
+      </w:r>
+      <w:r>
+        <w:rPr>
+          <w:lang w:val="en-CA"/>
+        </w:rPr>
+        <w:tab/>
+      </w:r>
+      <w:r>
+        <w:rPr>
+          <w:lang w:val="en-CA"/>
+        </w:rPr>
+        <w:tab/>
+      </w:r>
+      <w:proofErr w:type="spellStart"/>
+      <w:r>
+        <w:rPr>
+          <w:lang w:val="en-CA"/>
+        </w:rPr>
+        <w:t>myCursor</w:t>
+      </w:r>
+      <w:proofErr w:type="spellEnd"/>
+      <w:r>
+        <w:rPr>
+          <w:lang w:val="en-CA"/>
+        </w:rPr>
+        <w:t xml:space="preserve"> = </w:t>
+      </w:r>
+      <w:proofErr w:type="spellStart"/>
+      <w:proofErr w:type="gramStart"/>
+      <w:r>
+        <w:rPr>
+          <w:lang w:val="en-CA"/>
+        </w:rPr>
+        <w:t>connection.openCursor</w:t>
+      </w:r>
+      <w:proofErr w:type="spellEnd"/>
+      <w:proofErr w:type="gramEnd"/>
+      <w:r>
+        <w:rPr>
+          <w:lang w:val="en-CA"/>
+        </w:rPr>
+        <w:t>(null, null);</w:t>
+      </w:r>
+    </w:p>
+    <w:p>
+      <w:pPr>
+        <w:pStyle w:val="Code"/>
+        <w:rPr>
+          <w:lang w:val="en-CA"/>
+        </w:rPr>
+      </w:pPr>
+    </w:p>
+    <w:p>
+      <w:pPr>
+        <w:pStyle w:val="Code"/>
+        <w:rPr>
+          <w:lang w:val="en-CA"/>
+        </w:rPr>
+      </w:pPr>
+      <w:r>
+        <w:rPr>
+          <w:lang w:val="en-CA"/>
+        </w:rPr>
+        <w:tab/>
+      </w:r>
+      <w:r>
+        <w:rPr>
+          <w:lang w:val="en-CA"/>
+        </w:rPr>
+        <w:tab/>
+      </w:r>
+      <w:r>
+        <w:rPr>
+          <w:lang w:val="en-CA"/>
+        </w:rPr>
+        <w:tab/>
+      </w:r>
+      <w:proofErr w:type="spellStart"/>
+      <w:r>
+        <w:rPr>
+          <w:lang w:val="en-CA"/>
+        </w:rPr>
+        <w:t>DatabaseEntry</w:t>
+      </w:r>
+      <w:proofErr w:type="spellEnd"/>
+      <w:r>
+        <w:rPr>
+          <w:lang w:val="en-CA"/>
+        </w:rPr>
+        <w:t xml:space="preserve"> </w:t>
+      </w:r>
+      <w:proofErr w:type="spellStart"/>
+      <w:r>
+        <w:rPr>
+          <w:lang w:val="en-CA"/>
+        </w:rPr>
+        <w:t>foundKey</w:t>
+      </w:r>
+      <w:proofErr w:type="spellEnd"/>
+      <w:r>
+        <w:rPr>
+          <w:lang w:val="en-CA"/>
+        </w:rPr>
+        <w:t xml:space="preserve"> = new </w:t>
+      </w:r>
+      <w:proofErr w:type="spellStart"/>
+      <w:proofErr w:type="gramStart"/>
+      <w:r>
+        <w:rPr>
+          <w:lang w:val="en-CA"/>
+        </w:rPr>
+        <w:t>DatabaseEntry</w:t>
+      </w:r>
+      <w:proofErr w:type="spellEnd"/>
+      <w:r>
+        <w:rPr>
+          <w:lang w:val="en-CA"/>
+        </w:rPr>
+        <w:t>(</w:t>
+      </w:r>
+      <w:proofErr w:type="gramEnd"/>
+      <w:r>
+        <w:rPr>
+          <w:lang w:val="en-CA"/>
+        </w:rPr>
+        <w:t>);</w:t>
+      </w:r>
+    </w:p>
+    <w:p>
+      <w:pPr>
+        <w:pStyle w:val="Code"/>
+        <w:rPr>
+          <w:lang w:val="en-CA"/>
+        </w:rPr>
+      </w:pPr>
+      <w:r>
+        <w:rPr>
+          <w:lang w:val="en-CA"/>
+        </w:rPr>
+        <w:lastRenderedPageBreak/>
+        <w:tab/>
+      </w:r>
+      <w:r>
+        <w:rPr>
+          <w:lang w:val="en-CA"/>
+        </w:rPr>
+        <w:tab/>
+      </w:r>
+      <w:r>
+        <w:rPr>
+          <w:lang w:val="en-CA"/>
+        </w:rPr>
+        <w:tab/>
+      </w:r>
+      <w:proofErr w:type="spellStart"/>
+      <w:r>
+        <w:rPr>
+          <w:lang w:val="en-CA"/>
+        </w:rPr>
+        <w:t>DatabaseEntry</w:t>
+      </w:r>
+      <w:proofErr w:type="spellEnd"/>
+      <w:r>
+        <w:rPr>
+          <w:lang w:val="en-CA"/>
+        </w:rPr>
+        <w:t xml:space="preserve"> </w:t>
+      </w:r>
+      <w:proofErr w:type="spellStart"/>
+      <w:r>
+        <w:rPr>
+          <w:lang w:val="en-CA"/>
+        </w:rPr>
+        <w:t>foundData</w:t>
+      </w:r>
+      <w:proofErr w:type="spellEnd"/>
+      <w:r>
+        <w:rPr>
+          <w:lang w:val="en-CA"/>
+        </w:rPr>
+        <w:t xml:space="preserve"> = new </w:t>
+      </w:r>
+      <w:proofErr w:type="spellStart"/>
+      <w:proofErr w:type="gramStart"/>
+      <w:r>
+        <w:rPr>
+          <w:lang w:val="en-CA"/>
+        </w:rPr>
+        <w:t>DatabaseEntry</w:t>
+      </w:r>
+      <w:proofErr w:type="spellEnd"/>
+      <w:r>
+        <w:rPr>
+          <w:lang w:val="en-CA"/>
+        </w:rPr>
+        <w:t>(</w:t>
+      </w:r>
+      <w:proofErr w:type="gramEnd"/>
+      <w:r>
+        <w:rPr>
+          <w:lang w:val="en-CA"/>
+        </w:rPr>
+        <w:t>);</w:t>
+      </w:r>
+    </w:p>
+    <w:p>
+      <w:pPr>
+        <w:pStyle w:val="Code"/>
+        <w:rPr>
+          <w:lang w:val="en-CA"/>
+        </w:rPr>
+      </w:pPr>
+    </w:p>
+    <w:p>
+      <w:pPr>
+        <w:pStyle w:val="Code"/>
+        <w:rPr>
+          <w:lang w:val="en-CA"/>
+        </w:rPr>
+      </w:pPr>
+      <w:r>
+        <w:rPr>
+          <w:lang w:val="en-CA"/>
+        </w:rPr>
+        <w:tab/>
+      </w:r>
+      <w:r>
+        <w:rPr>
+          <w:lang w:val="en-CA"/>
+        </w:rPr>
+        <w:tab/>
+      </w:r>
+      <w:r>
+        <w:rPr>
+          <w:lang w:val="en-CA"/>
+        </w:rPr>
+        <w:tab/>
+        <w:t>while (</w:t>
+      </w:r>
+      <w:proofErr w:type="spellStart"/>
+      <w:r>
+        <w:rPr>
+          <w:lang w:val="en-CA"/>
+        </w:rPr>
+        <w:t>myCursor.getNext</w:t>
+      </w:r>
+      <w:proofErr w:type="spellEnd"/>
+      <w:r>
+        <w:rPr>
+          <w:lang w:val="en-CA"/>
+        </w:rPr>
+        <w:t>(</w:t>
+      </w:r>
+      <w:proofErr w:type="spellStart"/>
+      <w:r>
+        <w:rPr>
+          <w:lang w:val="en-CA"/>
+        </w:rPr>
+        <w:t>foundKey</w:t>
+      </w:r>
+      <w:proofErr w:type="spellEnd"/>
+      <w:r>
+        <w:rPr>
+          <w:lang w:val="en-CA"/>
+        </w:rPr>
+        <w:t xml:space="preserve">, </w:t>
+      </w:r>
+      <w:proofErr w:type="spellStart"/>
+      <w:r>
+        <w:rPr>
+          <w:lang w:val="en-CA"/>
+        </w:rPr>
+        <w:t>foundData</w:t>
+      </w:r>
+      <w:proofErr w:type="spellEnd"/>
+      <w:r>
+        <w:rPr>
+          <w:lang w:val="en-CA"/>
+        </w:rPr>
+        <w:t xml:space="preserve">, </w:t>
+      </w:r>
+      <w:proofErr w:type="spellStart"/>
+      <w:r>
+        <w:rPr>
+          <w:lang w:val="en-CA"/>
+        </w:rPr>
+        <w:t>LockMode.DEFAULT</w:t>
+      </w:r>
+      <w:proofErr w:type="spellEnd"/>
+      <w:r>
+        <w:rPr>
+          <w:lang w:val="en-CA"/>
+        </w:rPr>
+        <w:t xml:space="preserve">) == </w:t>
+      </w:r>
+      <w:proofErr w:type="spellStart"/>
+      <w:r>
+        <w:rPr>
+          <w:lang w:val="en-CA"/>
+        </w:rPr>
+        <w:t>OperationStatus.SUCCESS</w:t>
+      </w:r>
+      <w:proofErr w:type="spellEnd"/>
+      <w:r>
+        <w:rPr>
+          <w:lang w:val="en-CA"/>
+        </w:rPr>
+        <w:t>) {</w:t>
+      </w:r>
+    </w:p>
+    <w:p>
+      <w:pPr>
+        <w:pStyle w:val="Code"/>
+        <w:rPr>
+          <w:lang w:val="en-CA"/>
+        </w:rPr>
+      </w:pPr>
+      <w:r>
+        <w:rPr>
+          <w:lang w:val="en-CA"/>
+        </w:rPr>
+        <w:tab/>
+      </w:r>
+      <w:r>
+        <w:rPr>
+          <w:lang w:val="en-CA"/>
+        </w:rPr>
+        <w:tab/>
+      </w:r>
+      <w:r>
+        <w:rPr>
+          <w:lang w:val="en-CA"/>
+        </w:rPr>
+        <w:tab/>
+      </w:r>
+      <w:r>
+        <w:rPr>
+          <w:lang w:val="en-CA"/>
+        </w:rPr>
+        <w:tab/>
+        <w:t xml:space="preserve">String </w:t>
+      </w:r>
+      <w:proofErr w:type="spellStart"/>
+      <w:r>
+        <w:rPr>
+          <w:lang w:val="en-CA"/>
+        </w:rPr>
+        <w:t>keyString</w:t>
+      </w:r>
+      <w:proofErr w:type="spellEnd"/>
+      <w:r>
+        <w:rPr>
+          <w:lang w:val="en-CA"/>
+        </w:rPr>
+        <w:t xml:space="preserve"> = new </w:t>
+      </w:r>
+      <w:proofErr w:type="gramStart"/>
+      <w:r>
+        <w:rPr>
+          <w:lang w:val="en-CA"/>
+        </w:rPr>
+        <w:t>String(</w:t>
+      </w:r>
+      <w:proofErr w:type="spellStart"/>
+      <w:proofErr w:type="gramEnd"/>
+      <w:r>
+        <w:rPr>
+          <w:lang w:val="en-CA"/>
+        </w:rPr>
+        <w:t>foundKey.getData</w:t>
+      </w:r>
+      <w:proofErr w:type="spellEnd"/>
+      <w:r>
+        <w:rPr>
+          <w:lang w:val="en-CA"/>
+        </w:rPr>
+        <w:t>(), "UTF-8");</w:t>
+      </w:r>
+    </w:p>
+    <w:p>
+      <w:pPr>
+        <w:pStyle w:val="Code"/>
+        <w:rPr>
+          <w:lang w:val="en-CA"/>
+        </w:rPr>
+      </w:pPr>
+      <w:r>
+        <w:rPr>
+          <w:lang w:val="en-CA"/>
+        </w:rPr>
+        <w:tab/>
+      </w:r>
+      <w:r>
+        <w:rPr>
+          <w:lang w:val="en-CA"/>
+        </w:rPr>
+        <w:tab/>
+      </w:r>
+      <w:r>
+        <w:rPr>
+          <w:lang w:val="en-CA"/>
+        </w:rPr>
+        <w:tab/>
+      </w:r>
+      <w:r>
+        <w:rPr>
+          <w:lang w:val="en-CA"/>
+        </w:rPr>
+        <w:tab/>
+        <w:t xml:space="preserve">// String </w:t>
+      </w:r>
+      <w:proofErr w:type="spellStart"/>
+      <w:r>
+        <w:rPr>
+          <w:lang w:val="en-CA"/>
+        </w:rPr>
+        <w:t>dataString</w:t>
+      </w:r>
+      <w:proofErr w:type="spellEnd"/>
+      <w:r>
+        <w:rPr>
+          <w:lang w:val="en-CA"/>
+        </w:rPr>
+        <w:t xml:space="preserve"> = new </w:t>
+      </w:r>
+      <w:proofErr w:type="gramStart"/>
+      <w:r>
+        <w:rPr>
+          <w:lang w:val="en-CA"/>
+        </w:rPr>
+        <w:t>String(</w:t>
+      </w:r>
+      <w:proofErr w:type="spellStart"/>
+      <w:proofErr w:type="gramEnd"/>
+      <w:r>
+        <w:rPr>
+          <w:lang w:val="en-CA"/>
+        </w:rPr>
+        <w:t>foundData.getData</w:t>
+      </w:r>
+      <w:proofErr w:type="spellEnd"/>
+      <w:r>
+        <w:rPr>
+          <w:lang w:val="en-CA"/>
+        </w:rPr>
+        <w:t>(), "UTF-8");</w:t>
+      </w:r>
+    </w:p>
+    <w:p>
+      <w:pPr>
+        <w:pStyle w:val="Code"/>
+        <w:rPr>
+          <w:lang w:val="en-CA"/>
+        </w:rPr>
+      </w:pPr>
+      <w:r>
+        <w:rPr>
+          <w:lang w:val="en-CA"/>
+        </w:rPr>
+        <w:tab/>
+      </w:r>
+      <w:r>
+        <w:rPr>
+          <w:lang w:val="en-CA"/>
+        </w:rPr>
+        <w:tab/>
+      </w:r>
+      <w:r>
+        <w:rPr>
+          <w:lang w:val="en-CA"/>
+        </w:rPr>
+        <w:tab/>
+      </w:r>
+      <w:r>
+        <w:rPr>
+          <w:lang w:val="en-CA"/>
+        </w:rPr>
+        <w:tab/>
+        <w:t xml:space="preserve">// </w:t>
+      </w:r>
+      <w:proofErr w:type="spellStart"/>
+      <w:r>
+        <w:rPr>
+          <w:lang w:val="en-CA"/>
+        </w:rPr>
+        <w:t>System.out.println</w:t>
+      </w:r>
+      <w:proofErr w:type="spellEnd"/>
+      <w:r>
+        <w:rPr>
+          <w:lang w:val="en-CA"/>
+        </w:rPr>
+        <w:t>("</w:t>
+      </w:r>
+      <w:proofErr w:type="spellStart"/>
+      <w:r>
+        <w:rPr>
+          <w:lang w:val="en-CA"/>
+        </w:rPr>
+        <w:t>Clé|Valeur</w:t>
+      </w:r>
+      <w:proofErr w:type="spellEnd"/>
+      <w:r>
+        <w:rPr>
+          <w:lang w:val="en-CA"/>
+        </w:rPr>
+        <w:t xml:space="preserve">: " + </w:t>
+      </w:r>
+      <w:proofErr w:type="spellStart"/>
+      <w:r>
+        <w:rPr>
+          <w:lang w:val="en-CA"/>
+        </w:rPr>
+        <w:t>keyString</w:t>
+      </w:r>
+      <w:proofErr w:type="spellEnd"/>
+      <w:r>
+        <w:rPr>
+          <w:lang w:val="en-CA"/>
+        </w:rPr>
+        <w:t xml:space="preserve"> + " | " + </w:t>
+      </w:r>
+      <w:proofErr w:type="spellStart"/>
+      <w:r>
+        <w:rPr>
+          <w:lang w:val="en-CA"/>
+        </w:rPr>
+        <w:t>dataString</w:t>
+      </w:r>
+      <w:proofErr w:type="spellEnd"/>
+      <w:r>
+        <w:rPr>
+          <w:lang w:val="en-CA"/>
+        </w:rPr>
+        <w:t xml:space="preserve"> + "");</w:t>
+      </w:r>
+    </w:p>
+    <w:p>
+      <w:pPr>
+        <w:pStyle w:val="Code"/>
+        <w:rPr>
+          <w:lang w:val="en-CA"/>
+        </w:rPr>
+      </w:pPr>
+      <w:r>
+        <w:rPr>
+          <w:lang w:val="en-CA"/>
+        </w:rPr>
+        <w:tab/>
+      </w:r>
+      <w:r>
+        <w:rPr>
+          <w:lang w:val="en-CA"/>
+        </w:rPr>
+        <w:tab/>
+      </w:r>
+      <w:r>
+        <w:rPr>
+          <w:lang w:val="en-CA"/>
+        </w:rPr>
+        <w:tab/>
+      </w:r>
+      <w:r>
+        <w:rPr>
+          <w:lang w:val="en-CA"/>
+        </w:rPr>
+        <w:tab/>
+        <w:t xml:space="preserve">Item </w:t>
+      </w:r>
+      <w:proofErr w:type="spellStart"/>
+      <w:r>
+        <w:rPr>
+          <w:lang w:val="en-CA"/>
+        </w:rPr>
+        <w:t>listItem</w:t>
+      </w:r>
+      <w:proofErr w:type="spellEnd"/>
+      <w:r>
+        <w:rPr>
+          <w:lang w:val="en-CA"/>
+        </w:rPr>
+        <w:t xml:space="preserve"> = new Item(</w:t>
+      </w:r>
+      <w:proofErr w:type="spellStart"/>
+      <w:r>
+        <w:rPr>
+          <w:lang w:val="en-CA"/>
+        </w:rPr>
+        <w:t>keyString</w:t>
+      </w:r>
+      <w:proofErr w:type="spellEnd"/>
+      <w:r>
+        <w:rPr>
+          <w:lang w:val="en-CA"/>
+        </w:rPr>
+        <w:t>);</w:t>
+      </w:r>
+    </w:p>
+    <w:p>
+      <w:pPr>
+        <w:pStyle w:val="Code"/>
+        <w:rPr>
+          <w:lang w:val="en-CA"/>
+        </w:rPr>
+      </w:pPr>
+      <w:r>
+        <w:rPr>
+          <w:lang w:val="en-CA"/>
+        </w:rPr>
+        <w:tab/>
+      </w:r>
+      <w:r>
+        <w:rPr>
+          <w:lang w:val="en-CA"/>
+        </w:rPr>
+        <w:tab/>
+      </w:r>
+      <w:r>
+        <w:rPr>
+          <w:lang w:val="en-CA"/>
+        </w:rPr>
+        <w:tab/>
+      </w:r>
+      <w:r>
+        <w:rPr>
+          <w:lang w:val="en-CA"/>
+        </w:rPr>
+        <w:tab/>
+      </w:r>
+      <w:proofErr w:type="spellStart"/>
+      <w:r>
+        <w:rPr>
+          <w:lang w:val="en-CA"/>
+        </w:rPr>
+        <w:t>items.add</w:t>
+      </w:r>
+      <w:proofErr w:type="spellEnd"/>
+      <w:r>
+        <w:rPr>
+          <w:lang w:val="en-CA"/>
+        </w:rPr>
+        <w:t>(</w:t>
+      </w:r>
+      <w:proofErr w:type="spellStart"/>
+      <w:r>
+        <w:rPr>
+          <w:lang w:val="en-CA"/>
+        </w:rPr>
+        <w:t>listItem</w:t>
+      </w:r>
+      <w:proofErr w:type="spellEnd"/>
+      <w:r>
+        <w:rPr>
+          <w:lang w:val="en-CA"/>
+        </w:rPr>
+        <w:t>);</w:t>
+      </w:r>
+    </w:p>
+    <w:p>
+      <w:pPr>
+        <w:pStyle w:val="Code"/>
+        <w:rPr>
+          <w:lang w:val="en-CA"/>
+        </w:rPr>
+      </w:pPr>
+      <w:r>
+        <w:rPr>
+          <w:lang w:val="en-CA"/>
+        </w:rPr>
+        <w:tab/>
+      </w:r>
+      <w:r>
+        <w:rPr>
+          <w:lang w:val="en-CA"/>
+        </w:rPr>
+        <w:tab/>
+      </w:r>
+      <w:r>
+        <w:rPr>
+          <w:lang w:val="en-CA"/>
+        </w:rPr>
+        <w:tab/>
+        <w:t>}</w:t>
+      </w:r>
+    </w:p>
+    <w:p>
+      <w:pPr>
+        <w:pStyle w:val="Code"/>
+        <w:rPr>
+          <w:lang w:val="en-CA"/>
+        </w:rPr>
+      </w:pPr>
+      <w:r>
+        <w:rPr>
+          <w:lang w:val="en-CA"/>
+        </w:rPr>
+        <w:tab/>
+      </w:r>
+      <w:r>
+        <w:rPr>
+          <w:lang w:val="en-CA"/>
+        </w:rPr>
+        <w:tab/>
+        <w:t>}</w:t>
+      </w:r>
+    </w:p>
+    <w:p>
+      <w:pPr>
+        <w:pStyle w:val="Code"/>
+        <w:rPr>
+          <w:lang w:val="en-CA"/>
+        </w:rPr>
+      </w:pPr>
+      <w:r>
+        <w:rPr>
+          <w:lang w:val="en-CA"/>
+        </w:rPr>
+        <w:tab/>
+      </w:r>
+      <w:r>
+        <w:rPr>
+          <w:lang w:val="en-CA"/>
+        </w:rPr>
+        <w:tab/>
+        <w:t>catch (</w:t>
+      </w:r>
+      <w:proofErr w:type="spellStart"/>
+      <w:r>
+        <w:rPr>
+          <w:lang w:val="en-CA"/>
+        </w:rPr>
+        <w:t>DatabaseException</w:t>
+      </w:r>
+      <w:proofErr w:type="spellEnd"/>
+      <w:r>
+        <w:rPr>
+          <w:lang w:val="en-CA"/>
+        </w:rPr>
+        <w:t xml:space="preserve"> de) {</w:t>
+      </w:r>
+    </w:p>
+    <w:p>
+      <w:pPr>
+        <w:pStyle w:val="Code"/>
+      </w:pPr>
+      <w:r>
+        <w:rPr>
+          <w:lang w:val="en-CA"/>
+        </w:rPr>
+        <w:tab/>
+      </w:r>
+      <w:r>
+        <w:rPr>
+          <w:lang w:val="en-CA"/>
+        </w:rPr>
+        <w:tab/>
+      </w:r>
+      <w:r>
+        <w:rPr>
+          <w:lang w:val="en-CA"/>
+        </w:rPr>
+        <w:tab/>
+      </w:r>
+      <w:proofErr w:type="spellStart"/>
+      <w:r>
+        <w:t>System.err.println</w:t>
+      </w:r>
+      <w:proofErr w:type="spellEnd"/>
+      <w:r>
+        <w:t>("Erreur de lecture de la base de données: " + de);</w:t>
+      </w:r>
+    </w:p>
+    <w:p>
+      <w:pPr>
+        <w:pStyle w:val="Code"/>
+        <w:rPr>
+          <w:lang w:val="en-CA"/>
+        </w:rPr>
+      </w:pPr>
+      <w:r>
+        <w:tab/>
+      </w:r>
+      <w:r>
+        <w:tab/>
+      </w:r>
+      <w:r>
+        <w:rPr>
+          <w:lang w:val="en-CA"/>
+        </w:rPr>
+        <w:t>}</w:t>
+      </w:r>
+    </w:p>
+    <w:p>
+      <w:pPr>
+        <w:pStyle w:val="Code"/>
+        <w:rPr>
+          <w:lang w:val="en-CA"/>
+        </w:rPr>
+      </w:pPr>
+      <w:r>
+        <w:rPr>
+          <w:lang w:val="en-CA"/>
+        </w:rPr>
+        <w:tab/>
+      </w:r>
+      <w:r>
+        <w:rPr>
+          <w:lang w:val="en-CA"/>
+        </w:rPr>
+        <w:tab/>
+        <w:t>catch (</w:t>
+      </w:r>
+      <w:proofErr w:type="spellStart"/>
+      <w:r>
+        <w:rPr>
+          <w:lang w:val="en-CA"/>
+        </w:rPr>
+        <w:t>UnsupportedEncodingException</w:t>
+      </w:r>
+      <w:proofErr w:type="spellEnd"/>
+      <w:r>
+        <w:rPr>
+          <w:lang w:val="en-CA"/>
+        </w:rPr>
+        <w:t xml:space="preserve"> e) {</w:t>
+      </w:r>
+    </w:p>
+    <w:p>
+      <w:pPr>
+        <w:pStyle w:val="Code"/>
+        <w:rPr>
+          <w:lang w:val="en-CA"/>
+        </w:rPr>
+      </w:pPr>
+      <w:r>
+        <w:rPr>
+          <w:lang w:val="en-CA"/>
+        </w:rPr>
+        <w:tab/>
+      </w:r>
+      <w:r>
+        <w:rPr>
+          <w:lang w:val="en-CA"/>
+        </w:rPr>
+        <w:tab/>
+      </w:r>
+      <w:r>
+        <w:rPr>
+          <w:lang w:val="en-CA"/>
+        </w:rPr>
+        <w:tab/>
+      </w:r>
+      <w:proofErr w:type="spellStart"/>
+      <w:proofErr w:type="gramStart"/>
+      <w:r>
+        <w:rPr>
+          <w:lang w:val="en-CA"/>
+        </w:rPr>
+        <w:t>e.printStackTrace</w:t>
+      </w:r>
+      <w:proofErr w:type="spellEnd"/>
+      <w:proofErr w:type="gramEnd"/>
+      <w:r>
+        <w:rPr>
+          <w:lang w:val="en-CA"/>
+        </w:rPr>
+        <w:t>();</w:t>
+      </w:r>
+    </w:p>
+    <w:p>
+      <w:pPr>
+        <w:pStyle w:val="Code"/>
+        <w:rPr>
+          <w:lang w:val="en-CA"/>
+        </w:rPr>
+      </w:pPr>
+      <w:r>
+        <w:rPr>
+          <w:lang w:val="en-CA"/>
+        </w:rPr>
+        <w:tab/>
+      </w:r>
+      <w:r>
+        <w:rPr>
+          <w:lang w:val="en-CA"/>
+        </w:rPr>
+        <w:tab/>
+        <w:t>}</w:t>
+      </w:r>
+    </w:p>
+    <w:p>
+      <w:pPr>
+        <w:pStyle w:val="Code"/>
+        <w:rPr>
+          <w:lang w:val="en-CA"/>
+        </w:rPr>
+      </w:pPr>
+      <w:r>
+        <w:rPr>
+          <w:lang w:val="en-CA"/>
+        </w:rPr>
+        <w:tab/>
+      </w:r>
+      <w:r>
+        <w:rPr>
+          <w:lang w:val="en-CA"/>
+        </w:rPr>
+        <w:tab/>
+        <w:t>finally {</w:t>
+      </w:r>
+    </w:p>
+    <w:p>
+      <w:pPr>
+        <w:pStyle w:val="Code"/>
+        <w:rPr>
+          <w:lang w:val="en-CA"/>
+        </w:rPr>
+      </w:pPr>
+      <w:r>
+        <w:rPr>
+          <w:lang w:val="en-CA"/>
+        </w:rPr>
+        <w:tab/>
+      </w:r>
+      <w:r>
+        <w:rPr>
+          <w:lang w:val="en-CA"/>
+        </w:rPr>
+        <w:tab/>
+      </w:r>
+      <w:r>
+        <w:rPr>
+          <w:lang w:val="en-CA"/>
+        </w:rPr>
+        <w:tab/>
+        <w:t>try {</w:t>
+      </w:r>
+    </w:p>
+    <w:p>
+      <w:pPr>
+        <w:pStyle w:val="Code"/>
+        <w:rPr>
+          <w:lang w:val="en-CA"/>
+        </w:rPr>
+      </w:pPr>
+      <w:r>
+        <w:rPr>
+          <w:lang w:val="en-CA"/>
+        </w:rPr>
+        <w:tab/>
+      </w:r>
+      <w:r>
+        <w:rPr>
+          <w:lang w:val="en-CA"/>
+        </w:rPr>
+        <w:tab/>
+      </w:r>
+      <w:r>
+        <w:rPr>
+          <w:lang w:val="en-CA"/>
+        </w:rPr>
+        <w:tab/>
+      </w:r>
+      <w:r>
+        <w:rPr>
+          <w:lang w:val="en-CA"/>
+        </w:rPr>
+        <w:tab/>
+        <w:t>if (</w:t>
+      </w:r>
+      <w:proofErr w:type="spellStart"/>
+      <w:proofErr w:type="gramStart"/>
+      <w:r>
+        <w:rPr>
+          <w:lang w:val="en-CA"/>
+        </w:rPr>
+        <w:t>myCursor</w:t>
+      </w:r>
+      <w:proofErr w:type="spellEnd"/>
+      <w:r>
+        <w:rPr>
+          <w:lang w:val="en-CA"/>
+        </w:rPr>
+        <w:t xml:space="preserve"> !</w:t>
+      </w:r>
+      <w:proofErr w:type="gramEnd"/>
+      <w:r>
+        <w:rPr>
+          <w:lang w:val="en-CA"/>
+        </w:rPr>
+        <w:t>= null) {</w:t>
+      </w:r>
+    </w:p>
+    <w:p>
+      <w:pPr>
+        <w:pStyle w:val="Code"/>
+        <w:rPr>
+          <w:lang w:val="en-CA"/>
+        </w:rPr>
+      </w:pPr>
+      <w:r>
+        <w:rPr>
+          <w:lang w:val="en-CA"/>
+        </w:rPr>
+        <w:tab/>
+      </w:r>
+      <w:r>
+        <w:rPr>
+          <w:lang w:val="en-CA"/>
+        </w:rPr>
+        <w:tab/>
+      </w:r>
+      <w:r>
+        <w:rPr>
+          <w:lang w:val="en-CA"/>
+        </w:rPr>
+        <w:tab/>
+      </w:r>
+      <w:r>
+        <w:rPr>
+          <w:lang w:val="en-CA"/>
+        </w:rPr>
+        <w:tab/>
+      </w:r>
+      <w:r>
+        <w:rPr>
+          <w:lang w:val="en-CA"/>
+        </w:rPr>
+        <w:tab/>
+      </w:r>
+      <w:proofErr w:type="spellStart"/>
+      <w:r>
+        <w:rPr>
+          <w:lang w:val="en-CA"/>
+        </w:rPr>
+        <w:t>myCursor.close</w:t>
+      </w:r>
+      <w:proofErr w:type="spellEnd"/>
+      <w:r>
+        <w:rPr>
+          <w:lang w:val="en-CA"/>
+        </w:rPr>
+        <w:t>();</w:t>
+      </w:r>
+    </w:p>
+    <w:p>
+      <w:pPr>
+        <w:pStyle w:val="Code"/>
+        <w:rPr>
+          <w:lang w:val="en-CA"/>
+        </w:rPr>
+      </w:pPr>
+      <w:r>
+        <w:rPr>
+          <w:lang w:val="en-CA"/>
+        </w:rPr>
+        <w:tab/>
+      </w:r>
+      <w:r>
+        <w:rPr>
+          <w:lang w:val="en-CA"/>
+        </w:rPr>
+        <w:tab/>
+      </w:r>
+      <w:r>
+        <w:rPr>
+          <w:lang w:val="en-CA"/>
+        </w:rPr>
+        <w:tab/>
+      </w:r>
+      <w:r>
+        <w:rPr>
+          <w:lang w:val="en-CA"/>
+        </w:rPr>
+        <w:tab/>
+        <w:t>}</w:t>
+      </w:r>
+    </w:p>
+    <w:p>
+      <w:pPr>
+        <w:pStyle w:val="Code"/>
+        <w:rPr>
+          <w:lang w:val="en-CA"/>
+        </w:rPr>
+      </w:pPr>
+      <w:r>
+        <w:rPr>
+          <w:lang w:val="en-CA"/>
+        </w:rPr>
+        <w:tab/>
+      </w:r>
+      <w:r>
+        <w:rPr>
+          <w:lang w:val="en-CA"/>
+        </w:rPr>
+        <w:tab/>
+      </w:r>
+      <w:r>
+        <w:rPr>
+          <w:lang w:val="en-CA"/>
+        </w:rPr>
+        <w:tab/>
+        <w:t>}</w:t>
+      </w:r>
+    </w:p>
+    <w:p>
+      <w:pPr>
+        <w:pStyle w:val="Code"/>
+        <w:rPr>
+          <w:lang w:val="en-CA"/>
+        </w:rPr>
+      </w:pPr>
+      <w:r>
+        <w:rPr>
+          <w:lang w:val="en-CA"/>
+        </w:rPr>
+        <w:tab/>
+      </w:r>
+      <w:r>
+        <w:rPr>
+          <w:lang w:val="en-CA"/>
+        </w:rPr>
+        <w:tab/>
+      </w:r>
+      <w:r>
+        <w:rPr>
+          <w:lang w:val="en-CA"/>
+        </w:rPr>
+        <w:tab/>
+      </w:r>
+      <w:proofErr w:type="gramStart"/>
+      <w:r>
+        <w:rPr>
+          <w:lang w:val="en-CA"/>
+        </w:rPr>
+        <w:t>catch(</w:t>
+      </w:r>
+      <w:proofErr w:type="spellStart"/>
+      <w:proofErr w:type="gramEnd"/>
+      <w:r>
+        <w:rPr>
+          <w:lang w:val="en-CA"/>
+        </w:rPr>
+        <w:t>DatabaseException</w:t>
+      </w:r>
+      <w:proofErr w:type="spellEnd"/>
+      <w:r>
+        <w:rPr>
+          <w:lang w:val="en-CA"/>
+        </w:rPr>
+        <w:t xml:space="preserve"> </w:t>
+      </w:r>
+      <w:proofErr w:type="spellStart"/>
+      <w:r>
+        <w:rPr>
+          <w:lang w:val="en-CA"/>
+        </w:rPr>
+        <w:t>dbe</w:t>
+      </w:r>
+      <w:proofErr w:type="spellEnd"/>
+      <w:r>
+        <w:rPr>
+          <w:lang w:val="en-CA"/>
+        </w:rPr>
+        <w:t>) {</w:t>
+      </w:r>
+    </w:p>
+    <w:p>
+      <w:pPr>
+        <w:pStyle w:val="Code"/>
+      </w:pPr>
+      <w:r>
+        <w:rPr>
+          <w:lang w:val="en-CA"/>
+        </w:rPr>
+        <w:tab/>
+      </w:r>
+      <w:r>
+        <w:rPr>
+          <w:lang w:val="en-CA"/>
+        </w:rPr>
+        <w:tab/>
+      </w:r>
+      <w:r>
+        <w:rPr>
+          <w:lang w:val="en-CA"/>
+        </w:rPr>
+        <w:tab/>
+      </w:r>
+      <w:r>
+        <w:rPr>
+          <w:lang w:val="en-CA"/>
+        </w:rPr>
+        <w:tab/>
+      </w:r>
+      <w:proofErr w:type="spellStart"/>
+      <w:r>
+        <w:t>System.err.println</w:t>
+      </w:r>
+      <w:proofErr w:type="spellEnd"/>
+      <w:r>
+        <w:t xml:space="preserve">("Erreur de fermeture du curseur: " + </w:t>
+      </w:r>
+      <w:proofErr w:type="spellStart"/>
+      <w:proofErr w:type="gramStart"/>
+      <w:r>
+        <w:t>dbe.toString</w:t>
+      </w:r>
+      <w:proofErr w:type="spellEnd"/>
+      <w:proofErr w:type="gramEnd"/>
+      <w:r>
+        <w:t>());</w:t>
+      </w:r>
+    </w:p>
+    <w:p>
+      <w:pPr>
+        <w:pStyle w:val="Code"/>
+      </w:pPr>
+      <w:r>
+        <w:tab/>
+      </w:r>
+      <w:r>
+        <w:tab/>
+      </w:r>
+      <w:r>
+        <w:tab/>
+        <w:t>}</w:t>
+      </w:r>
+    </w:p>
+    <w:p>
+      <w:pPr>
+        <w:pStyle w:val="Code"/>
+      </w:pPr>
+      <w:r>
+        <w:tab/>
+      </w:r>
+      <w:r>
+        <w:tab/>
+        <w:t>}</w:t>
+      </w:r>
+    </w:p>
+    <w:p>
+      <w:pPr>
+        <w:pStyle w:val="Code"/>
+      </w:pPr>
+    </w:p>
+    <w:p/>
+    <w:p>
+      <w:pPr>
+        <w:pStyle w:val="Titre3"/>
+      </w:pPr>
+      <w:r>
+        <w:t>Tâche #4 : Supprimer un item/fichier</w:t>
+      </w:r>
+    </w:p>
+    <w:p>
+      <w:r>
+        <w:t xml:space="preserve">La méthode </w:t>
+      </w:r>
+      <w:proofErr w:type="spellStart"/>
+      <w:r>
+        <w:rPr>
+          <w:i/>
+        </w:rPr>
+        <w:t>ItemDAO.deleteItem</w:t>
+      </w:r>
+      <w:proofErr w:type="spellEnd"/>
+      <w:r>
+        <w:rPr>
+          <w:i/>
+        </w:rPr>
+        <w:t>()</w:t>
+      </w:r>
+      <w:r>
+        <w:t xml:space="preserve"> doit supprimer l’élément spécifié de la base de données.</w:t>
+      </w:r>
+    </w:p>
+    <w:p/>
+    <w:p>
+      <w:pPr>
+        <w:pStyle w:val="Titre4"/>
+        <w:rPr>
+          <w:sz w:val="20"/>
+          <w:szCs w:val="20"/>
+        </w:rPr>
+      </w:pPr>
+      <w:r>
+        <w:rPr>
+          <w:sz w:val="20"/>
+          <w:szCs w:val="20"/>
+        </w:rPr>
+        <w:t xml:space="preserve">Notes/Énoncés </w:t>
+      </w:r>
+      <w:r>
+        <w:rPr>
+          <w:sz w:val="20"/>
+          <w:szCs w:val="20"/>
+        </w:rPr>
+        <w:t>:</w:t>
+      </w:r>
+    </w:p>
+    <w:p>
+      <w:pPr>
+        <w:pStyle w:val="Code"/>
+        <w:rPr>
+          <w:lang w:val="en-CA"/>
+        </w:rPr>
+      </w:pPr>
+      <w:r>
+        <w:rPr>
+          <w:lang w:val="en-CA"/>
+        </w:rPr>
+        <w:t xml:space="preserve">Database connection = </w:t>
+      </w:r>
+      <w:proofErr w:type="spellStart"/>
+      <w:r>
+        <w:rPr>
+          <w:lang w:val="en-CA"/>
+        </w:rPr>
+        <w:t>DBConnection.getConnection</w:t>
+      </w:r>
+      <w:proofErr w:type="spellEnd"/>
+      <w:r>
+        <w:rPr>
+          <w:lang w:val="en-CA"/>
+        </w:rPr>
+        <w:t>();</w:t>
+      </w:r>
+    </w:p>
+    <w:p>
+      <w:pPr>
+        <w:pStyle w:val="Code"/>
+        <w:rPr>
+          <w:lang w:val="en-CA"/>
+        </w:rPr>
+      </w:pPr>
+    </w:p>
+    <w:p>
+      <w:pPr>
+        <w:pStyle w:val="Code"/>
+        <w:rPr>
+          <w:lang w:val="en-CA"/>
+        </w:rPr>
+      </w:pPr>
+      <w:r>
+        <w:rPr>
+          <w:lang w:val="en-CA"/>
+        </w:rPr>
+        <w:tab/>
+      </w:r>
+      <w:r>
+        <w:rPr>
+          <w:lang w:val="en-CA"/>
+        </w:rPr>
+        <w:tab/>
+        <w:t>try {</w:t>
+      </w:r>
+    </w:p>
+    <w:p>
+      <w:pPr>
+        <w:pStyle w:val="Code"/>
+        <w:rPr>
+          <w:lang w:val="en-CA"/>
+        </w:rPr>
+      </w:pPr>
+      <w:r>
+        <w:rPr>
+          <w:lang w:val="en-CA"/>
+        </w:rPr>
+        <w:tab/>
+      </w:r>
+      <w:r>
+        <w:rPr>
+          <w:lang w:val="en-CA"/>
+        </w:rPr>
+        <w:tab/>
+      </w:r>
+      <w:r>
+        <w:rPr>
+          <w:lang w:val="en-CA"/>
+        </w:rPr>
+        <w:tab/>
+      </w:r>
+      <w:proofErr w:type="spellStart"/>
+      <w:r>
+        <w:rPr>
+          <w:lang w:val="en-CA"/>
+        </w:rPr>
+        <w:t>DatabaseEntry</w:t>
+      </w:r>
+      <w:proofErr w:type="spellEnd"/>
+      <w:r>
+        <w:rPr>
+          <w:lang w:val="en-CA"/>
+        </w:rPr>
+        <w:t xml:space="preserve"> </w:t>
+      </w:r>
+      <w:proofErr w:type="spellStart"/>
+      <w:r>
+        <w:rPr>
+          <w:lang w:val="en-CA"/>
+        </w:rPr>
+        <w:t>theKey</w:t>
+      </w:r>
+      <w:proofErr w:type="spellEnd"/>
+      <w:r>
+        <w:rPr>
+          <w:lang w:val="en-CA"/>
+        </w:rPr>
+        <w:t xml:space="preserve"> = new </w:t>
+      </w:r>
+      <w:proofErr w:type="spellStart"/>
+      <w:r>
+        <w:rPr>
+          <w:lang w:val="en-CA"/>
+        </w:rPr>
+        <w:t>DatabaseEntry</w:t>
+      </w:r>
+      <w:proofErr w:type="spellEnd"/>
+      <w:r>
+        <w:rPr>
+          <w:lang w:val="en-CA"/>
+        </w:rPr>
+        <w:t>(</w:t>
+      </w:r>
+      <w:proofErr w:type="spellStart"/>
+      <w:proofErr w:type="gramStart"/>
+      <w:r>
+        <w:rPr>
+          <w:lang w:val="en-CA"/>
+        </w:rPr>
+        <w:t>key.getBytes</w:t>
+      </w:r>
+      <w:proofErr w:type="spellEnd"/>
+      <w:proofErr w:type="gramEnd"/>
+      <w:r>
+        <w:rPr>
+          <w:lang w:val="en-CA"/>
+        </w:rPr>
+        <w:t>("UTF-8"));</w:t>
+      </w:r>
+    </w:p>
+    <w:p>
+      <w:pPr>
+        <w:pStyle w:val="Code"/>
+        <w:rPr>
+          <w:lang w:val="en-CA"/>
+        </w:rPr>
+      </w:pPr>
+      <w:r>
+        <w:rPr>
+          <w:lang w:val="en-CA"/>
+        </w:rPr>
+        <w:tab/>
+      </w:r>
+      <w:r>
+        <w:rPr>
+          <w:lang w:val="en-CA"/>
+        </w:rPr>
+        <w:tab/>
+      </w:r>
+      <w:r>
+        <w:rPr>
+          <w:lang w:val="en-CA"/>
+        </w:rPr>
+        <w:tab/>
+      </w:r>
+      <w:proofErr w:type="spellStart"/>
+      <w:proofErr w:type="gramStart"/>
+      <w:r>
+        <w:rPr>
+          <w:lang w:val="en-CA"/>
+        </w:rPr>
+        <w:t>connection.delete</w:t>
+      </w:r>
+      <w:proofErr w:type="spellEnd"/>
+      <w:proofErr w:type="gramEnd"/>
+      <w:r>
+        <w:rPr>
+          <w:lang w:val="en-CA"/>
+        </w:rPr>
+        <w:t xml:space="preserve">(null, </w:t>
+      </w:r>
+      <w:proofErr w:type="spellStart"/>
+      <w:r>
+        <w:rPr>
+          <w:lang w:val="en-CA"/>
+        </w:rPr>
+        <w:t>theKey</w:t>
+      </w:r>
+      <w:proofErr w:type="spellEnd"/>
+      <w:r>
+        <w:rPr>
+          <w:lang w:val="en-CA"/>
+        </w:rPr>
+        <w:t>);</w:t>
+      </w:r>
+    </w:p>
+    <w:p>
+      <w:pPr>
+        <w:pStyle w:val="Code"/>
+        <w:rPr>
+          <w:lang w:val="en-CA"/>
+        </w:rPr>
+      </w:pPr>
+      <w:r>
+        <w:rPr>
+          <w:lang w:val="en-CA"/>
+        </w:rPr>
+        <w:tab/>
+      </w:r>
+      <w:r>
+        <w:rPr>
+          <w:lang w:val="en-CA"/>
+        </w:rPr>
+        <w:tab/>
+      </w:r>
+      <w:r>
+        <w:rPr>
+          <w:lang w:val="en-CA"/>
+        </w:rPr>
+        <w:tab/>
+        <w:t>success = true;</w:t>
+      </w:r>
+    </w:p>
+    <w:p>
+      <w:pPr>
+        <w:pStyle w:val="Code"/>
+        <w:rPr>
+          <w:lang w:val="en-CA"/>
+        </w:rPr>
+      </w:pPr>
+      <w:r>
+        <w:rPr>
+          <w:lang w:val="en-CA"/>
+        </w:rPr>
+        <w:tab/>
+      </w:r>
+      <w:r>
+        <w:rPr>
+          <w:lang w:val="en-CA"/>
+        </w:rPr>
+        <w:tab/>
+        <w:t>}</w:t>
+      </w:r>
+    </w:p>
+    <w:p>
+      <w:pPr>
+        <w:pStyle w:val="Code"/>
+        <w:rPr>
+          <w:lang w:val="en-CA"/>
+        </w:rPr>
+      </w:pPr>
+      <w:r>
+        <w:rPr>
+          <w:lang w:val="en-CA"/>
+        </w:rPr>
+        <w:tab/>
+      </w:r>
+      <w:r>
+        <w:rPr>
+          <w:lang w:val="en-CA"/>
+        </w:rPr>
+        <w:tab/>
+        <w:t>catch (Exception e) {</w:t>
+      </w:r>
+    </w:p>
+    <w:p>
+      <w:pPr>
+        <w:pStyle w:val="Code"/>
+        <w:rPr>
+          <w:lang w:val="en-CA"/>
+        </w:rPr>
+      </w:pPr>
+      <w:r>
+        <w:rPr>
+          <w:lang w:val="en-CA"/>
+        </w:rPr>
+        <w:tab/>
+      </w:r>
+      <w:r>
+        <w:rPr>
+          <w:lang w:val="en-CA"/>
+        </w:rPr>
+        <w:tab/>
+      </w:r>
+      <w:r>
+        <w:rPr>
+          <w:lang w:val="en-CA"/>
+        </w:rPr>
+        <w:tab/>
+      </w:r>
+      <w:proofErr w:type="spellStart"/>
+      <w:proofErr w:type="gramStart"/>
+      <w:r>
+        <w:rPr>
+          <w:lang w:val="en-CA"/>
+        </w:rPr>
+        <w:t>e.printStackTrace</w:t>
+      </w:r>
+      <w:proofErr w:type="spellEnd"/>
+      <w:proofErr w:type="gramEnd"/>
+      <w:r>
+        <w:rPr>
+          <w:lang w:val="en-CA"/>
+        </w:rPr>
+        <w:t>();</w:t>
+      </w:r>
+    </w:p>
+    <w:p>
+      <w:pPr>
+        <w:pStyle w:val="Code"/>
+        <w:rPr>
+          <w:lang w:val="en-CA"/>
+        </w:rPr>
+      </w:pPr>
+      <w:r>
+        <w:rPr>
+          <w:lang w:val="en-CA"/>
+        </w:rPr>
+        <w:tab/>
+      </w:r>
+      <w:r>
+        <w:rPr>
+          <w:lang w:val="en-CA"/>
+        </w:rPr>
+        <w:tab/>
+        <w:t>}</w:t>
+      </w:r>
+    </w:p>
+    <w:p>
+      <w:pPr>
+        <w:pStyle w:val="Code"/>
+        <w:rPr>
+          <w:lang w:val="en-CA"/>
+        </w:rPr>
+      </w:pPr>
+    </w:p>
+    <w:p>
+      <w:pPr>
+        <w:rPr>
+          <w:lang w:val="en-CA"/>
+        </w:rPr>
+      </w:pPr>
+    </w:p>
+    <w:p>
+      <w:pPr>
+        <w:rPr>
+          <w:lang w:val="en-CA"/>
+        </w:rPr>
+      </w:pPr>
+    </w:p>
+    <w:p>
+      <w:pPr>
+        <w:pStyle w:val="Titre3"/>
+      </w:pPr>
+      <w:r>
+        <w:t>Tâche #5 : Restaurer un fichier</w:t>
+      </w:r>
+    </w:p>
+    <w:p>
+      <w:r>
+        <w:t xml:space="preserve">Lorsque l’usager désire reprendre un fichier de la base de données, la méthode </w:t>
+      </w:r>
+      <w:proofErr w:type="spellStart"/>
+      <w:r>
+        <w:rPr>
+          <w:i/>
+        </w:rPr>
+        <w:t>ItemDAO.restoreItem</w:t>
+      </w:r>
+      <w:proofErr w:type="spellEnd"/>
+      <w:r>
+        <w:rPr>
+          <w:i/>
+        </w:rPr>
+        <w:t>()</w:t>
+      </w:r>
+      <w:r>
+        <w:t xml:space="preserve"> est appelée. Celle-ci doit donc aller récupérer l’élément grâce à la clé</w:t>
+      </w:r>
+      <w:r>
+        <w:t>, puis</w:t>
+      </w:r>
+      <w:r>
+        <w:t xml:space="preserve"> créer le fichier à l’endroit voulu.</w:t>
+      </w:r>
+    </w:p>
+    <w:p/>
+    <w:p>
+      <w:r>
+        <w:t xml:space="preserve">Note : Pour créer un fichier à partir d’un </w:t>
+      </w:r>
+      <w:proofErr w:type="gramStart"/>
+      <w:r>
+        <w:t>byte[</w:t>
+      </w:r>
+      <w:proofErr w:type="gramEnd"/>
+      <w:r>
+        <w:t>], voici comment faire :</w:t>
+      </w:r>
+    </w:p>
+    <w:p/>
+    <w:p>
+      <w:pPr>
+        <w:pStyle w:val="Code"/>
+        <w:rPr>
+          <w:lang w:val="en-CA"/>
+        </w:rPr>
+      </w:pPr>
+      <w:proofErr w:type="spellStart"/>
+      <w:r>
+        <w:rPr>
+          <w:lang w:val="en-CA"/>
+        </w:rPr>
+        <w:t>FileOutputStream</w:t>
+      </w:r>
+      <w:proofErr w:type="spellEnd"/>
+      <w:r>
+        <w:rPr>
+          <w:lang w:val="en-CA"/>
+        </w:rPr>
+        <w:t xml:space="preserve"> </w:t>
+      </w:r>
+      <w:proofErr w:type="spellStart"/>
+      <w:r>
+        <w:rPr>
+          <w:lang w:val="en-CA"/>
+        </w:rPr>
+        <w:t>fos</w:t>
+      </w:r>
+      <w:proofErr w:type="spellEnd"/>
+      <w:r>
+        <w:rPr>
+          <w:lang w:val="en-CA"/>
+        </w:rPr>
+        <w:t xml:space="preserve"> = new </w:t>
+      </w:r>
+      <w:proofErr w:type="spellStart"/>
+      <w:r>
+        <w:rPr>
+          <w:lang w:val="en-CA"/>
+        </w:rPr>
+        <w:t>FileOutputStream</w:t>
+      </w:r>
+      <w:proofErr w:type="spellEnd"/>
+      <w:r>
+        <w:rPr>
+          <w:lang w:val="en-CA"/>
+        </w:rPr>
+        <w:t>(</w:t>
+      </w:r>
+      <w:proofErr w:type="spellStart"/>
+      <w:r>
+        <w:rPr>
+          <w:lang w:val="en-CA"/>
+        </w:rPr>
+        <w:t>destinationFile</w:t>
+      </w:r>
+      <w:proofErr w:type="spellEnd"/>
+      <w:r>
+        <w:rPr>
+          <w:lang w:val="en-CA"/>
+        </w:rPr>
+        <w:t>);</w:t>
+      </w:r>
+    </w:p>
+    <w:p>
+      <w:pPr>
+        <w:pStyle w:val="Code"/>
+        <w:rPr>
+          <w:lang w:val="en-CA"/>
+        </w:rPr>
+      </w:pPr>
+      <w:proofErr w:type="spellStart"/>
+      <w:proofErr w:type="gramStart"/>
+      <w:r>
+        <w:rPr>
+          <w:lang w:val="en-CA"/>
+        </w:rPr>
+        <w:t>fos.write</w:t>
+      </w:r>
+      <w:proofErr w:type="spellEnd"/>
+      <w:proofErr w:type="gramEnd"/>
+      <w:r>
+        <w:rPr>
+          <w:lang w:val="en-CA"/>
+        </w:rPr>
+        <w:t>(data);</w:t>
+      </w:r>
+    </w:p>
+    <w:p>
+      <w:pPr>
+        <w:pStyle w:val="Code"/>
+        <w:rPr>
+          <w:lang w:val="en-CA"/>
+        </w:rPr>
+      </w:pPr>
+      <w:proofErr w:type="spellStart"/>
+      <w:proofErr w:type="gramStart"/>
+      <w:r>
+        <w:rPr>
+          <w:lang w:val="en-CA"/>
+        </w:rPr>
+        <w:t>fos.close</w:t>
+      </w:r>
+      <w:proofErr w:type="spellEnd"/>
+      <w:proofErr w:type="gramEnd"/>
+      <w:r>
+        <w:rPr>
+          <w:lang w:val="en-CA"/>
+        </w:rPr>
+        <w:t>();</w:t>
+      </w:r>
+    </w:p>
+    <w:p>
+      <w:pPr>
+        <w:rPr>
+          <w:lang w:val="en-CA"/>
+        </w:rPr>
+      </w:pPr>
+    </w:p>
+    <w:p>
+      <w:pPr>
+        <w:pStyle w:val="Titre4"/>
+        <w:rPr>
+          <w:sz w:val="20"/>
+          <w:szCs w:val="20"/>
+          <w:lang w:val="en-CA"/>
+        </w:rPr>
+      </w:pPr>
+      <w:r>
+        <w:rPr>
+          <w:sz w:val="20"/>
+          <w:szCs w:val="20"/>
+          <w:lang w:val="en-CA"/>
+        </w:rPr>
+        <w:t>Notes/</w:t>
+      </w:r>
+      <w:proofErr w:type="spellStart"/>
+      <w:proofErr w:type="gramStart"/>
+      <w:r>
+        <w:rPr>
+          <w:sz w:val="20"/>
+          <w:szCs w:val="20"/>
+          <w:lang w:val="en-CA"/>
+        </w:rPr>
+        <w:t>Énoncés</w:t>
+      </w:r>
+      <w:proofErr w:type="spellEnd"/>
+      <w:r>
+        <w:rPr>
+          <w:sz w:val="20"/>
+          <w:szCs w:val="20"/>
+          <w:lang w:val="en-CA"/>
+        </w:rPr>
+        <w:t xml:space="preserve"> :</w:t>
+      </w:r>
+      <w:proofErr w:type="gramEnd"/>
+    </w:p>
+    <w:p>
+      <w:pPr>
+        <w:pStyle w:val="Code"/>
+        <w:rPr>
+          <w:lang w:val="en-CA"/>
+        </w:rPr>
+      </w:pPr>
+      <w:r>
+        <w:rPr>
+          <w:lang w:val="en-CA"/>
+        </w:rPr>
+        <w:t xml:space="preserve">Database connection = </w:t>
+      </w:r>
+      <w:proofErr w:type="spellStart"/>
+      <w:r>
+        <w:rPr>
+          <w:lang w:val="en-CA"/>
+        </w:rPr>
+        <w:t>DBConnection.getConnection</w:t>
+      </w:r>
+      <w:proofErr w:type="spellEnd"/>
+      <w:r>
+        <w:rPr>
+          <w:lang w:val="en-CA"/>
+        </w:rPr>
+        <w:t>();</w:t>
+      </w:r>
+    </w:p>
+    <w:p>
+      <w:pPr>
+        <w:pStyle w:val="Code"/>
+        <w:rPr>
+          <w:lang w:val="en-CA"/>
+        </w:rPr>
+      </w:pPr>
+    </w:p>
+    <w:p>
+      <w:pPr>
+        <w:pStyle w:val="Code"/>
+        <w:rPr>
+          <w:lang w:val="en-CA"/>
+        </w:rPr>
+      </w:pPr>
+      <w:r>
+        <w:rPr>
+          <w:lang w:val="en-CA"/>
+        </w:rPr>
+        <w:tab/>
+      </w:r>
+      <w:r>
+        <w:rPr>
+          <w:lang w:val="en-CA"/>
+        </w:rPr>
+        <w:tab/>
+        <w:t>try {</w:t>
+      </w:r>
+    </w:p>
+    <w:p>
+      <w:pPr>
+        <w:pStyle w:val="Code"/>
+        <w:rPr>
+          <w:lang w:val="en-CA"/>
+        </w:rPr>
+      </w:pPr>
+      <w:r>
+        <w:rPr>
+          <w:lang w:val="en-CA"/>
+        </w:rPr>
+        <w:tab/>
+      </w:r>
+      <w:r>
+        <w:rPr>
+          <w:lang w:val="en-CA"/>
+        </w:rPr>
+        <w:tab/>
+      </w:r>
+      <w:r>
+        <w:rPr>
+          <w:lang w:val="en-CA"/>
+        </w:rPr>
+        <w:tab/>
+      </w:r>
+      <w:proofErr w:type="spellStart"/>
+      <w:r>
+        <w:rPr>
+          <w:lang w:val="en-CA"/>
+        </w:rPr>
+        <w:t>DatabaseEntry</w:t>
+      </w:r>
+      <w:proofErr w:type="spellEnd"/>
+      <w:r>
+        <w:rPr>
+          <w:lang w:val="en-CA"/>
+        </w:rPr>
+        <w:t xml:space="preserve"> </w:t>
+      </w:r>
+      <w:proofErr w:type="spellStart"/>
+      <w:r>
+        <w:rPr>
+          <w:lang w:val="en-CA"/>
+        </w:rPr>
+        <w:t>theKey</w:t>
+      </w:r>
+      <w:proofErr w:type="spellEnd"/>
+      <w:r>
+        <w:rPr>
+          <w:lang w:val="en-CA"/>
+        </w:rPr>
+        <w:t xml:space="preserve"> = new </w:t>
+      </w:r>
+      <w:proofErr w:type="spellStart"/>
+      <w:r>
+        <w:rPr>
+          <w:lang w:val="en-CA"/>
+        </w:rPr>
+        <w:t>DatabaseEntry</w:t>
+      </w:r>
+      <w:proofErr w:type="spellEnd"/>
+      <w:r>
+        <w:rPr>
+          <w:lang w:val="en-CA"/>
+        </w:rPr>
+        <w:t>(</w:t>
+      </w:r>
+      <w:proofErr w:type="spellStart"/>
+      <w:proofErr w:type="gramStart"/>
+      <w:r>
+        <w:rPr>
+          <w:lang w:val="en-CA"/>
+        </w:rPr>
+        <w:t>key.getBytes</w:t>
+      </w:r>
+      <w:proofErr w:type="spellEnd"/>
+      <w:proofErr w:type="gramEnd"/>
+      <w:r>
+        <w:rPr>
+          <w:lang w:val="en-CA"/>
+        </w:rPr>
+        <w:t>("UTF-8"));</w:t>
+      </w:r>
+    </w:p>
+    <w:p>
+      <w:pPr>
+        <w:pStyle w:val="Code"/>
+        <w:rPr>
+          <w:lang w:val="en-CA"/>
+        </w:rPr>
+      </w:pPr>
+      <w:r>
+        <w:rPr>
+          <w:lang w:val="en-CA"/>
+        </w:rPr>
+        <w:tab/>
+      </w:r>
+      <w:r>
+        <w:rPr>
+          <w:lang w:val="en-CA"/>
+        </w:rPr>
+        <w:tab/>
+      </w:r>
+      <w:r>
+        <w:rPr>
+          <w:lang w:val="en-CA"/>
+        </w:rPr>
+        <w:tab/>
+      </w:r>
+      <w:proofErr w:type="spellStart"/>
+      <w:r>
+        <w:rPr>
+          <w:lang w:val="en-CA"/>
+        </w:rPr>
+        <w:t>DatabaseEntry</w:t>
+      </w:r>
+      <w:proofErr w:type="spellEnd"/>
+      <w:r>
+        <w:rPr>
+          <w:lang w:val="en-CA"/>
+        </w:rPr>
+        <w:t xml:space="preserve"> </w:t>
+      </w:r>
+      <w:proofErr w:type="spellStart"/>
+      <w:r>
+        <w:rPr>
+          <w:lang w:val="en-CA"/>
+        </w:rPr>
+        <w:t>theData</w:t>
+      </w:r>
+      <w:proofErr w:type="spellEnd"/>
+      <w:r>
+        <w:rPr>
+          <w:lang w:val="en-CA"/>
+        </w:rPr>
+        <w:t xml:space="preserve"> = new </w:t>
+      </w:r>
+      <w:proofErr w:type="spellStart"/>
+      <w:proofErr w:type="gramStart"/>
+      <w:r>
+        <w:rPr>
+          <w:lang w:val="en-CA"/>
+        </w:rPr>
+        <w:t>DatabaseEntry</w:t>
+      </w:r>
+      <w:proofErr w:type="spellEnd"/>
+      <w:r>
+        <w:rPr>
+          <w:lang w:val="en-CA"/>
+        </w:rPr>
+        <w:t>(</w:t>
+      </w:r>
+      <w:proofErr w:type="gramEnd"/>
+      <w:r>
+        <w:rPr>
+          <w:lang w:val="en-CA"/>
+        </w:rPr>
+        <w:t>);</w:t>
+      </w:r>
+    </w:p>
+    <w:p>
+      <w:pPr>
+        <w:pStyle w:val="Code"/>
+        <w:rPr>
+          <w:lang w:val="en-CA"/>
+        </w:rPr>
+      </w:pPr>
+    </w:p>
+    <w:p>
+      <w:pPr>
+        <w:pStyle w:val="Code"/>
+        <w:rPr>
+          <w:lang w:val="en-CA"/>
+        </w:rPr>
+      </w:pPr>
+      <w:r>
+        <w:rPr>
+          <w:lang w:val="en-CA"/>
+        </w:rPr>
+        <w:tab/>
+      </w:r>
+      <w:r>
+        <w:rPr>
+          <w:lang w:val="en-CA"/>
+        </w:rPr>
+        <w:tab/>
+      </w:r>
+      <w:r>
+        <w:rPr>
+          <w:lang w:val="en-CA"/>
+        </w:rPr>
+        <w:tab/>
+        <w:t>if (</w:t>
+      </w:r>
+      <w:proofErr w:type="spellStart"/>
+      <w:proofErr w:type="gramStart"/>
+      <w:r>
+        <w:rPr>
+          <w:lang w:val="en-CA"/>
+        </w:rPr>
+        <w:t>connection.get</w:t>
+      </w:r>
+      <w:proofErr w:type="spellEnd"/>
+      <w:r>
+        <w:rPr>
+          <w:lang w:val="en-CA"/>
+        </w:rPr>
+        <w:t>(</w:t>
+      </w:r>
+      <w:proofErr w:type="gramEnd"/>
+      <w:r>
+        <w:rPr>
+          <w:lang w:val="en-CA"/>
+        </w:rPr>
+        <w:t xml:space="preserve">null, </w:t>
+      </w:r>
+      <w:proofErr w:type="spellStart"/>
+      <w:r>
+        <w:rPr>
+          <w:lang w:val="en-CA"/>
+        </w:rPr>
+        <w:t>theKey</w:t>
+      </w:r>
+      <w:proofErr w:type="spellEnd"/>
+      <w:r>
+        <w:rPr>
+          <w:lang w:val="en-CA"/>
+        </w:rPr>
+        <w:t xml:space="preserve">, </w:t>
+      </w:r>
+      <w:proofErr w:type="spellStart"/>
+      <w:r>
+        <w:rPr>
+          <w:lang w:val="en-CA"/>
+        </w:rPr>
+        <w:t>theData</w:t>
+      </w:r>
+      <w:proofErr w:type="spellEnd"/>
+      <w:r>
+        <w:rPr>
+          <w:lang w:val="en-CA"/>
+        </w:rPr>
+        <w:t xml:space="preserve">, </w:t>
+      </w:r>
+      <w:proofErr w:type="spellStart"/>
+      <w:r>
+        <w:rPr>
+          <w:lang w:val="en-CA"/>
+        </w:rPr>
+        <w:t>LockMode.DEFAULT</w:t>
+      </w:r>
+      <w:proofErr w:type="spellEnd"/>
+      <w:r>
+        <w:rPr>
+          <w:lang w:val="en-CA"/>
+        </w:rPr>
+        <w:t xml:space="preserve">) == </w:t>
+      </w:r>
+      <w:proofErr w:type="spellStart"/>
+      <w:r>
+        <w:rPr>
+          <w:lang w:val="en-CA"/>
+        </w:rPr>
+        <w:t>OperationStatus.SUCCESS</w:t>
+      </w:r>
+      <w:proofErr w:type="spellEnd"/>
+      <w:r>
+        <w:rPr>
+          <w:lang w:val="en-CA"/>
+        </w:rPr>
+        <w:t>) {</w:t>
+      </w:r>
+    </w:p>
+    <w:p>
+      <w:pPr>
+        <w:pStyle w:val="Code"/>
+        <w:rPr>
+          <w:lang w:val="en-CA"/>
+        </w:rPr>
+      </w:pPr>
+      <w:r>
+        <w:rPr>
+          <w:lang w:val="en-CA"/>
+        </w:rPr>
+        <w:tab/>
+      </w:r>
+      <w:r>
+        <w:rPr>
+          <w:lang w:val="en-CA"/>
+        </w:rPr>
+        <w:tab/>
+      </w:r>
+      <w:r>
+        <w:rPr>
+          <w:lang w:val="en-CA"/>
+        </w:rPr>
+        <w:tab/>
+      </w:r>
+      <w:r>
+        <w:rPr>
+          <w:lang w:val="en-CA"/>
+        </w:rPr>
+        <w:tab/>
+      </w:r>
+      <w:proofErr w:type="gramStart"/>
+      <w:r>
+        <w:rPr>
+          <w:lang w:val="en-CA"/>
+        </w:rPr>
+        <w:t>byte[</w:t>
+      </w:r>
+      <w:proofErr w:type="gramEnd"/>
+      <w:r>
+        <w:rPr>
+          <w:lang w:val="en-CA"/>
+        </w:rPr>
+        <w:t xml:space="preserve">] </w:t>
+      </w:r>
+      <w:proofErr w:type="spellStart"/>
+      <w:r>
+        <w:rPr>
+          <w:lang w:val="en-CA"/>
+        </w:rPr>
+        <w:t>retData</w:t>
+      </w:r>
+      <w:proofErr w:type="spellEnd"/>
+      <w:r>
+        <w:rPr>
+          <w:lang w:val="en-CA"/>
+        </w:rPr>
+        <w:t xml:space="preserve"> = </w:t>
+      </w:r>
+      <w:proofErr w:type="spellStart"/>
+      <w:r>
+        <w:rPr>
+          <w:lang w:val="en-CA"/>
+        </w:rPr>
+        <w:t>theData.getData</w:t>
+      </w:r>
+      <w:proofErr w:type="spellEnd"/>
+      <w:r>
+        <w:rPr>
+          <w:lang w:val="en-CA"/>
+        </w:rPr>
+        <w:t>();</w:t>
+      </w:r>
+    </w:p>
+    <w:p>
+      <w:pPr>
+        <w:pStyle w:val="Code"/>
+        <w:rPr>
+          <w:lang w:val="en-CA"/>
+        </w:rPr>
+      </w:pPr>
+      <w:r>
+        <w:rPr>
+          <w:lang w:val="en-CA"/>
+        </w:rPr>
+        <w:tab/>
+      </w:r>
+      <w:r>
+        <w:rPr>
+          <w:lang w:val="en-CA"/>
+        </w:rPr>
+        <w:tab/>
+      </w:r>
+      <w:r>
+        <w:rPr>
+          <w:lang w:val="en-CA"/>
+        </w:rPr>
+        <w:tab/>
+      </w:r>
+      <w:r>
+        <w:rPr>
+          <w:lang w:val="en-CA"/>
+        </w:rPr>
+        <w:tab/>
+        <w:t xml:space="preserve">String </w:t>
+      </w:r>
+      <w:proofErr w:type="spellStart"/>
+      <w:r>
+        <w:rPr>
+          <w:lang w:val="en-CA"/>
+        </w:rPr>
+        <w:t>foundData</w:t>
+      </w:r>
+      <w:proofErr w:type="spellEnd"/>
+      <w:r>
+        <w:rPr>
+          <w:lang w:val="en-CA"/>
+        </w:rPr>
+        <w:t xml:space="preserve"> = new </w:t>
+      </w:r>
+      <w:proofErr w:type="gramStart"/>
+      <w:r>
+        <w:rPr>
+          <w:lang w:val="en-CA"/>
+        </w:rPr>
+        <w:t>String(</w:t>
+      </w:r>
+      <w:proofErr w:type="spellStart"/>
+      <w:proofErr w:type="gramEnd"/>
+      <w:r>
+        <w:rPr>
+          <w:lang w:val="en-CA"/>
+        </w:rPr>
+        <w:t>retData</w:t>
+      </w:r>
+      <w:proofErr w:type="spellEnd"/>
+      <w:r>
+        <w:rPr>
+          <w:lang w:val="en-CA"/>
+        </w:rPr>
+        <w:t>, "UTF-8");</w:t>
+      </w:r>
+    </w:p>
+    <w:p>
+      <w:pPr>
+        <w:pStyle w:val="Code"/>
+        <w:rPr>
+          <w:lang w:val="en-CA"/>
+        </w:rPr>
+      </w:pPr>
+    </w:p>
+    <w:p>
+      <w:pPr>
+        <w:pStyle w:val="Code"/>
+        <w:rPr>
+          <w:lang w:val="en-CA"/>
+        </w:rPr>
+      </w:pPr>
+      <w:r>
+        <w:rPr>
+          <w:lang w:val="en-CA"/>
+        </w:rPr>
+        <w:tab/>
+      </w:r>
+      <w:r>
+        <w:rPr>
+          <w:lang w:val="en-CA"/>
+        </w:rPr>
+        <w:tab/>
+      </w:r>
+      <w:r>
+        <w:rPr>
+          <w:lang w:val="en-CA"/>
+        </w:rPr>
+        <w:tab/>
+      </w:r>
+      <w:r>
+        <w:rPr>
+          <w:lang w:val="en-CA"/>
+        </w:rPr>
+        <w:tab/>
+      </w:r>
+      <w:proofErr w:type="spellStart"/>
+      <w:r>
+        <w:rPr>
+          <w:lang w:val="en-CA"/>
+        </w:rPr>
+        <w:t>FileOutputStream</w:t>
+      </w:r>
+      <w:proofErr w:type="spellEnd"/>
+      <w:r>
+        <w:rPr>
+          <w:lang w:val="en-CA"/>
+        </w:rPr>
+        <w:t xml:space="preserve"> </w:t>
+      </w:r>
+      <w:proofErr w:type="spellStart"/>
+      <w:r>
+        <w:rPr>
+          <w:lang w:val="en-CA"/>
+        </w:rPr>
+        <w:t>fos</w:t>
+      </w:r>
+      <w:proofErr w:type="spellEnd"/>
+      <w:r>
+        <w:rPr>
+          <w:lang w:val="en-CA"/>
+        </w:rPr>
+        <w:t xml:space="preserve"> = new </w:t>
+      </w:r>
+      <w:proofErr w:type="spellStart"/>
+      <w:r>
+        <w:rPr>
+          <w:lang w:val="en-CA"/>
+        </w:rPr>
+        <w:t>FileOutputStream</w:t>
+      </w:r>
+      <w:proofErr w:type="spellEnd"/>
+      <w:r>
+        <w:rPr>
+          <w:lang w:val="en-CA"/>
+        </w:rPr>
+        <w:t>(</w:t>
+      </w:r>
+      <w:proofErr w:type="spellStart"/>
+      <w:r>
+        <w:rPr>
+          <w:lang w:val="en-CA"/>
+        </w:rPr>
+        <w:t>destinationFile</w:t>
+      </w:r>
+      <w:proofErr w:type="spellEnd"/>
+      <w:r>
+        <w:rPr>
+          <w:lang w:val="en-CA"/>
+        </w:rPr>
+        <w:t>);</w:t>
+      </w:r>
+    </w:p>
+    <w:p>
+      <w:pPr>
+        <w:pStyle w:val="Code"/>
+        <w:rPr>
+          <w:lang w:val="en-CA"/>
+        </w:rPr>
+      </w:pPr>
+      <w:r>
+        <w:rPr>
+          <w:lang w:val="en-CA"/>
+        </w:rPr>
+        <w:tab/>
+      </w:r>
+      <w:r>
+        <w:rPr>
+          <w:lang w:val="en-CA"/>
+        </w:rPr>
+        <w:tab/>
+      </w:r>
+      <w:r>
+        <w:rPr>
+          <w:lang w:val="en-CA"/>
+        </w:rPr>
+        <w:tab/>
+      </w:r>
+      <w:r>
+        <w:rPr>
+          <w:lang w:val="en-CA"/>
+        </w:rPr>
+        <w:tab/>
+      </w:r>
+      <w:proofErr w:type="spellStart"/>
+      <w:proofErr w:type="gramStart"/>
+      <w:r>
+        <w:rPr>
+          <w:lang w:val="en-CA"/>
+        </w:rPr>
+        <w:t>fos.write</w:t>
+      </w:r>
+      <w:proofErr w:type="spellEnd"/>
+      <w:proofErr w:type="gramEnd"/>
+      <w:r>
+        <w:rPr>
+          <w:lang w:val="en-CA"/>
+        </w:rPr>
+        <w:t>(</w:t>
+      </w:r>
+      <w:proofErr w:type="spellStart"/>
+      <w:r>
+        <w:rPr>
+          <w:lang w:val="en-CA"/>
+        </w:rPr>
+        <w:t>retData</w:t>
+      </w:r>
+      <w:proofErr w:type="spellEnd"/>
+      <w:r>
+        <w:rPr>
+          <w:lang w:val="en-CA"/>
+        </w:rPr>
+        <w:t>);</w:t>
+      </w:r>
+    </w:p>
+    <w:p>
+      <w:pPr>
+        <w:pStyle w:val="Code"/>
+        <w:rPr>
+          <w:lang w:val="en-CA"/>
+        </w:rPr>
+      </w:pPr>
+      <w:r>
+        <w:rPr>
+          <w:lang w:val="en-CA"/>
+        </w:rPr>
+        <w:tab/>
+      </w:r>
+      <w:r>
+        <w:rPr>
+          <w:lang w:val="en-CA"/>
+        </w:rPr>
+        <w:tab/>
+      </w:r>
+      <w:r>
+        <w:rPr>
+          <w:lang w:val="en-CA"/>
+        </w:rPr>
+        <w:tab/>
+      </w:r>
+      <w:r>
+        <w:rPr>
+          <w:lang w:val="en-CA"/>
+        </w:rPr>
+        <w:tab/>
+      </w:r>
+      <w:proofErr w:type="spellStart"/>
+      <w:proofErr w:type="gramStart"/>
+      <w:r>
+        <w:rPr>
+          <w:lang w:val="en-CA"/>
+        </w:rPr>
+        <w:t>fos.close</w:t>
+      </w:r>
+      <w:proofErr w:type="spellEnd"/>
+      <w:proofErr w:type="gramEnd"/>
+      <w:r>
+        <w:rPr>
+          <w:lang w:val="en-CA"/>
+        </w:rPr>
+        <w:t>();</w:t>
+      </w:r>
+    </w:p>
+    <w:p>
+      <w:pPr>
+        <w:pStyle w:val="Code"/>
+        <w:rPr>
+          <w:lang w:val="en-CA"/>
+        </w:rPr>
+      </w:pPr>
+    </w:p>
+    <w:p>
+      <w:pPr>
+        <w:pStyle w:val="Code"/>
+        <w:rPr>
+          <w:lang w:val="en-CA"/>
+        </w:rPr>
+      </w:pPr>
+      <w:r>
+        <w:rPr>
+          <w:lang w:val="en-CA"/>
+        </w:rPr>
+        <w:tab/>
+      </w:r>
+      <w:r>
+        <w:rPr>
+          <w:lang w:val="en-CA"/>
+        </w:rPr>
+        <w:tab/>
+      </w:r>
+      <w:r>
+        <w:rPr>
+          <w:lang w:val="en-CA"/>
+        </w:rPr>
+        <w:tab/>
+      </w:r>
+      <w:r>
+        <w:rPr>
+          <w:lang w:val="en-CA"/>
+        </w:rPr>
+        <w:tab/>
+      </w:r>
+      <w:proofErr w:type="spellStart"/>
+      <w:r>
+        <w:rPr>
+          <w:lang w:val="en-CA"/>
+        </w:rPr>
+        <w:t>System.out.println</w:t>
+      </w:r>
+      <w:proofErr w:type="spellEnd"/>
+      <w:r>
+        <w:rPr>
+          <w:lang w:val="en-CA"/>
+        </w:rPr>
+        <w:t>("</w:t>
+      </w:r>
+      <w:proofErr w:type="spellStart"/>
+      <w:r>
+        <w:rPr>
+          <w:lang w:val="en-CA"/>
+        </w:rPr>
+        <w:t>Clé</w:t>
+      </w:r>
+      <w:proofErr w:type="spellEnd"/>
+      <w:r>
+        <w:rPr>
+          <w:lang w:val="en-CA"/>
+        </w:rPr>
+        <w:t xml:space="preserve">: '" + key + "' </w:t>
+      </w:r>
+      <w:proofErr w:type="spellStart"/>
+      <w:r>
+        <w:rPr>
+          <w:lang w:val="en-CA"/>
+        </w:rPr>
+        <w:t>donnée</w:t>
+      </w:r>
+      <w:proofErr w:type="spellEnd"/>
+      <w:r>
+        <w:rPr>
+          <w:lang w:val="en-CA"/>
+        </w:rPr>
+        <w:t xml:space="preserve">: '" + </w:t>
+      </w:r>
+      <w:proofErr w:type="spellStart"/>
+      <w:r>
+        <w:rPr>
+          <w:lang w:val="en-CA"/>
+        </w:rPr>
+        <w:t>foundData</w:t>
+      </w:r>
+      <w:proofErr w:type="spellEnd"/>
+      <w:r>
+        <w:rPr>
+          <w:lang w:val="en-CA"/>
+        </w:rPr>
+        <w:t xml:space="preserve"> + "'.");</w:t>
+      </w:r>
+    </w:p>
+    <w:p>
+      <w:pPr>
+        <w:pStyle w:val="Code"/>
+        <w:rPr>
+          <w:lang w:val="en-CA"/>
+        </w:rPr>
+      </w:pPr>
+      <w:r>
+        <w:rPr>
+          <w:lang w:val="en-CA"/>
+        </w:rPr>
+        <w:tab/>
+      </w:r>
+      <w:r>
+        <w:rPr>
+          <w:lang w:val="en-CA"/>
+        </w:rPr>
+        <w:tab/>
+      </w:r>
+      <w:r>
+        <w:rPr>
+          <w:lang w:val="en-CA"/>
+        </w:rPr>
+        <w:tab/>
+      </w:r>
+      <w:r>
+        <w:rPr>
+          <w:lang w:val="en-CA"/>
+        </w:rPr>
+        <w:tab/>
+        <w:t>success = true;</w:t>
+      </w:r>
+    </w:p>
+    <w:p>
+      <w:pPr>
+        <w:pStyle w:val="Code"/>
+        <w:rPr>
+          <w:lang w:val="en-CA"/>
+        </w:rPr>
+      </w:pPr>
+      <w:r>
+        <w:rPr>
+          <w:lang w:val="en-CA"/>
+        </w:rPr>
+        <w:tab/>
+      </w:r>
+      <w:r>
+        <w:rPr>
+          <w:lang w:val="en-CA"/>
+        </w:rPr>
+        <w:tab/>
+      </w:r>
+      <w:r>
+        <w:rPr>
+          <w:lang w:val="en-CA"/>
+        </w:rPr>
+        <w:tab/>
+        <w:t>}</w:t>
+      </w:r>
+    </w:p>
+    <w:p>
+      <w:pPr>
+        <w:pStyle w:val="Code"/>
+        <w:rPr>
+          <w:lang w:val="en-CA"/>
+        </w:rPr>
+      </w:pPr>
+      <w:r>
+        <w:rPr>
+          <w:lang w:val="en-CA"/>
+        </w:rPr>
+        <w:tab/>
+      </w:r>
+      <w:r>
+        <w:rPr>
+          <w:lang w:val="en-CA"/>
+        </w:rPr>
+        <w:tab/>
+      </w:r>
+      <w:r>
+        <w:rPr>
+          <w:lang w:val="en-CA"/>
+        </w:rPr>
+        <w:tab/>
+        <w:t>else {</w:t>
+      </w:r>
+    </w:p>
+    <w:p>
+      <w:pPr>
+        <w:pStyle w:val="Code"/>
+        <w:rPr>
+          <w:lang w:val="en-CA"/>
+        </w:rPr>
+      </w:pPr>
+      <w:r>
+        <w:rPr>
+          <w:lang w:val="en-CA"/>
+        </w:rPr>
+        <w:tab/>
+      </w:r>
+      <w:r>
+        <w:rPr>
+          <w:lang w:val="en-CA"/>
+        </w:rPr>
+        <w:tab/>
+      </w:r>
+      <w:r>
+        <w:rPr>
+          <w:lang w:val="en-CA"/>
+        </w:rPr>
+        <w:tab/>
+      </w:r>
+      <w:r>
+        <w:rPr>
+          <w:lang w:val="en-CA"/>
+        </w:rPr>
+        <w:tab/>
+      </w:r>
+      <w:proofErr w:type="spellStart"/>
+      <w:r>
+        <w:rPr>
+          <w:lang w:val="en-CA"/>
+        </w:rPr>
+        <w:t>System.out.println</w:t>
+      </w:r>
+      <w:proofErr w:type="spellEnd"/>
+      <w:r>
+        <w:rPr>
+          <w:lang w:val="en-CA"/>
+        </w:rPr>
+        <w:t xml:space="preserve">("Element </w:t>
+      </w:r>
+      <w:proofErr w:type="spellStart"/>
+      <w:r>
+        <w:rPr>
+          <w:lang w:val="en-CA"/>
+        </w:rPr>
+        <w:t>inexistant</w:t>
+      </w:r>
+      <w:proofErr w:type="spellEnd"/>
+      <w:r>
+        <w:rPr>
+          <w:lang w:val="en-CA"/>
+        </w:rPr>
+        <w:t>");</w:t>
+      </w:r>
+    </w:p>
+    <w:p>
+      <w:pPr>
+        <w:pStyle w:val="Code"/>
+        <w:rPr>
+          <w:lang w:val="en-CA"/>
+        </w:rPr>
+      </w:pPr>
+      <w:r>
+        <w:rPr>
+          <w:lang w:val="en-CA"/>
+        </w:rPr>
+        <w:tab/>
+      </w:r>
+      <w:r>
+        <w:rPr>
+          <w:lang w:val="en-CA"/>
+        </w:rPr>
+        <w:tab/>
+      </w:r>
+      <w:r>
+        <w:rPr>
+          <w:lang w:val="en-CA"/>
+        </w:rPr>
+        <w:tab/>
+        <w:t>}</w:t>
+      </w:r>
+    </w:p>
+    <w:p>
+      <w:pPr>
+        <w:pStyle w:val="Code"/>
+        <w:rPr>
+          <w:lang w:val="en-CA"/>
+        </w:rPr>
+      </w:pPr>
+      <w:r>
+        <w:rPr>
+          <w:lang w:val="en-CA"/>
+        </w:rPr>
+        <w:tab/>
+      </w:r>
+      <w:r>
+        <w:rPr>
+          <w:lang w:val="en-CA"/>
+        </w:rPr>
+        <w:tab/>
+        <w:t>}</w:t>
+      </w:r>
+    </w:p>
+    <w:p>
+      <w:pPr>
+        <w:pStyle w:val="Code"/>
+        <w:rPr>
+          <w:lang w:val="en-CA"/>
+        </w:rPr>
+      </w:pPr>
+      <w:r>
+        <w:rPr>
+          <w:lang w:val="en-CA"/>
+        </w:rPr>
+        <w:tab/>
+      </w:r>
+      <w:r>
+        <w:rPr>
+          <w:lang w:val="en-CA"/>
+        </w:rPr>
+        <w:tab/>
+        <w:t>catch (Exception e) {</w:t>
+      </w:r>
+    </w:p>
+    <w:p>
+      <w:pPr>
+        <w:pStyle w:val="Code"/>
+        <w:rPr>
+          <w:lang w:val="en-CA"/>
+        </w:rPr>
+      </w:pPr>
+      <w:r>
+        <w:rPr>
+          <w:lang w:val="en-CA"/>
+        </w:rPr>
+        <w:tab/>
+      </w:r>
+      <w:r>
+        <w:rPr>
+          <w:lang w:val="en-CA"/>
+        </w:rPr>
+        <w:tab/>
+        <w:t>}</w:t>
+      </w:r>
+    </w:p>
+    <w:p>
+      <w:pPr>
+        <w:pStyle w:val="Code"/>
+        <w:rPr>
+          <w:lang w:val="en-CA"/>
+        </w:rPr>
+      </w:pPr>
       <w:bookmarkStart w:id="0" w:name="_GoBack"/>
       <w:bookmarkEnd w:id="0"/>
-      <w:r>
-        <w:t xml:space="preserve">e la base de données </w:t>
-      </w:r>
-      <w:proofErr w:type="spellStart"/>
-      <w:r>
-        <w:t>BerkeleyDB</w:t>
-      </w:r>
-      <w:proofErr w:type="spellEnd"/>
-      <w:r>
-        <w:t xml:space="preserve"> dans le dossier </w:t>
-      </w:r>
-      <w:r>
-        <w:t>« </w:t>
-      </w:r>
-      <w:proofErr w:type="spellStart"/>
-      <w:r>
-        <w:t>database</w:t>
-      </w:r>
-      <w:proofErr w:type="spellEnd"/>
-      <w:r>
-        <w:t> »</w:t>
-      </w:r>
-      <w:r>
-        <w:t xml:space="preserve"> (si c’est la première fois)</w:t>
-      </w:r>
-      <w:r>
-        <w:t>.</w:t>
-      </w:r>
-    </w:p>
-    <w:p/>
-    <w:p>
-      <w:pPr>
-        <w:pStyle w:val="Titre4"/>
-        <w:rPr>
-          <w:sz w:val="20"/>
-          <w:szCs w:val="20"/>
-        </w:rPr>
-      </w:pPr>
-      <w:r>
-        <w:rPr>
-          <w:sz w:val="20"/>
-          <w:szCs w:val="20"/>
-        </w:rPr>
-        <w:t xml:space="preserve">Notes/Énoncés </w:t>
-      </w:r>
-      <w:r>
-        <w:rPr>
-          <w:sz w:val="20"/>
-          <w:szCs w:val="20"/>
-        </w:rPr>
-        <w:t>:</w:t>
-      </w:r>
-    </w:p>
-    <w:p>
-      <w:pPr>
-        <w:pStyle w:val="Code"/>
-      </w:pPr>
-    </w:p>
-    <w:p>
-      <w:pPr>
-        <w:pStyle w:val="Code"/>
-      </w:pPr>
-    </w:p>
-    <w:p>
-      <w:pPr>
-        <w:pStyle w:val="Code"/>
-      </w:pPr>
-    </w:p>
-    <w:p>
-      <w:pPr>
-        <w:pStyle w:val="Code"/>
-      </w:pPr>
-    </w:p>
-    <w:p>
-      <w:pPr>
-        <w:pStyle w:val="Code"/>
-      </w:pPr>
-    </w:p>
-    <w:p/>
-    <w:p>
-      <w:pPr>
-        <w:pStyle w:val="Titre3"/>
-      </w:pPr>
-      <w:r>
-        <w:t>Tâche #3 : Accéder à la liste des items/fichiers</w:t>
-      </w:r>
-    </w:p>
-    <w:p>
-      <w:r>
-        <w:t xml:space="preserve">En utilisant un curseur dans la méthode </w:t>
-      </w:r>
-      <w:proofErr w:type="spellStart"/>
-      <w:r>
-        <w:rPr>
-          <w:i/>
-        </w:rPr>
-        <w:t>ItemDAO.getItemList</w:t>
-      </w:r>
-      <w:proofErr w:type="spellEnd"/>
-      <w:r>
-        <w:rPr>
-          <w:i/>
-        </w:rPr>
-        <w:t>()</w:t>
-      </w:r>
-      <w:r>
-        <w:t>, il s’agit de parcourir les éléments de la base de données tout en construisant une liste d’</w:t>
-      </w:r>
-      <w:r>
-        <w:rPr>
-          <w:i/>
-        </w:rPr>
-        <w:t>Item</w:t>
-      </w:r>
-      <w:r>
-        <w:rPr>
-          <w:i/>
-        </w:rPr>
-        <w:t>s</w:t>
-      </w:r>
-      <w:r>
-        <w:t xml:space="preserve"> qui sera retournée par la méthode.</w:t>
-      </w:r>
-    </w:p>
-    <w:p/>
-    <w:p>
-      <w:pPr>
-        <w:pStyle w:val="Titre4"/>
-        <w:rPr>
-          <w:sz w:val="20"/>
-          <w:szCs w:val="20"/>
-        </w:rPr>
-      </w:pPr>
-      <w:r>
-        <w:rPr>
-          <w:sz w:val="20"/>
-          <w:szCs w:val="20"/>
-        </w:rPr>
-        <w:t xml:space="preserve">Notes/Énoncés </w:t>
-      </w:r>
-      <w:r>
-        <w:rPr>
-          <w:sz w:val="20"/>
-          <w:szCs w:val="20"/>
-        </w:rPr>
-        <w:t>:</w:t>
-      </w:r>
-    </w:p>
-    <w:p>
-      <w:pPr>
-        <w:pStyle w:val="Code"/>
-      </w:pPr>
-    </w:p>
-    <w:p>
-      <w:pPr>
-        <w:pStyle w:val="Code"/>
-      </w:pPr>
-    </w:p>
-    <w:p>
-      <w:pPr>
-        <w:pStyle w:val="Code"/>
-      </w:pPr>
-    </w:p>
-    <w:p>
-      <w:pPr>
-        <w:pStyle w:val="Code"/>
-      </w:pPr>
-    </w:p>
-    <w:p>
-      <w:pPr>
-        <w:pStyle w:val="Code"/>
-      </w:pPr>
-    </w:p>
-    <w:p/>
-    <w:p>
-      <w:pPr>
-        <w:pStyle w:val="Titre3"/>
-      </w:pPr>
-      <w:r>
-        <w:lastRenderedPageBreak/>
-        <w:t>Tâche #4 : Supprimer un item/fichier</w:t>
-      </w:r>
-    </w:p>
-    <w:p>
-      <w:r>
-        <w:t xml:space="preserve">La méthode </w:t>
-      </w:r>
-      <w:proofErr w:type="spellStart"/>
-      <w:r>
-        <w:rPr>
-          <w:i/>
-        </w:rPr>
-        <w:t>ItemDAO.deleteItem</w:t>
-      </w:r>
-      <w:proofErr w:type="spellEnd"/>
-      <w:r>
-        <w:rPr>
-          <w:i/>
-        </w:rPr>
-        <w:t>()</w:t>
-      </w:r>
-      <w:r>
-        <w:t xml:space="preserve"> doit supprimer l’élément spécifié de la base de données.</w:t>
-      </w:r>
-    </w:p>
-    <w:p/>
-    <w:p>
-      <w:pPr>
-        <w:pStyle w:val="Titre4"/>
-        <w:rPr>
-          <w:sz w:val="20"/>
-          <w:szCs w:val="20"/>
-        </w:rPr>
-      </w:pPr>
-      <w:r>
-        <w:rPr>
-          <w:sz w:val="20"/>
-          <w:szCs w:val="20"/>
-        </w:rPr>
-        <w:t xml:space="preserve">Notes/Énoncés </w:t>
-      </w:r>
-      <w:r>
-        <w:rPr>
-          <w:sz w:val="20"/>
-          <w:szCs w:val="20"/>
-        </w:rPr>
-        <w:t>:</w:t>
-      </w:r>
-    </w:p>
-    <w:p>
-      <w:pPr>
-        <w:pStyle w:val="Code"/>
-      </w:pPr>
-    </w:p>
-    <w:p>
-      <w:pPr>
-        <w:pStyle w:val="Code"/>
-      </w:pPr>
-    </w:p>
-    <w:p>
-      <w:pPr>
-        <w:pStyle w:val="Code"/>
-      </w:pPr>
-    </w:p>
-    <w:p>
-      <w:pPr>
-        <w:pStyle w:val="Code"/>
-      </w:pPr>
-    </w:p>
-    <w:p>
-      <w:pPr>
-        <w:pStyle w:val="Code"/>
-      </w:pPr>
-    </w:p>
-    <w:p/>
-    <w:p/>
-    <w:p>
-      <w:pPr>
-        <w:pStyle w:val="Titre3"/>
-      </w:pPr>
-      <w:r>
-        <w:t>Tâche #5 : Restaurer un fichier</w:t>
-      </w:r>
-    </w:p>
-    <w:p>
-      <w:r>
-        <w:t xml:space="preserve">Lorsque l’usager désire reprendre un fichier de la base de données, la méthode </w:t>
-      </w:r>
-      <w:proofErr w:type="spellStart"/>
-      <w:r>
-        <w:rPr>
-          <w:i/>
-        </w:rPr>
-        <w:t>ItemDAO.restoreItem</w:t>
-      </w:r>
-      <w:proofErr w:type="spellEnd"/>
-      <w:r>
-        <w:rPr>
-          <w:i/>
-        </w:rPr>
-        <w:t>()</w:t>
-      </w:r>
-      <w:r>
-        <w:t xml:space="preserve"> est appelée. Celle-ci doit donc aller récupérer l’élément grâce à la clé</w:t>
-      </w:r>
-      <w:r>
-        <w:t>, puis</w:t>
-      </w:r>
-      <w:r>
-        <w:t xml:space="preserve"> créer le fichier à l’endroit voulu.</w:t>
-      </w:r>
-    </w:p>
-    <w:p/>
-    <w:p>
-      <w:r>
-        <w:t xml:space="preserve">Note : Pour créer un fichier à partir d’un </w:t>
-      </w:r>
-      <w:proofErr w:type="gramStart"/>
-      <w:r>
-        <w:t>byte[</w:t>
-      </w:r>
-      <w:proofErr w:type="gramEnd"/>
-      <w:r>
-        <w:t>], voici comment faire :</w:t>
-      </w:r>
-    </w:p>
-    <w:p/>
-    <w:p>
-      <w:pPr>
-        <w:pStyle w:val="Code"/>
-        <w:rPr>
-          <w:lang w:val="en-CA"/>
-        </w:rPr>
-      </w:pPr>
-      <w:proofErr w:type="spellStart"/>
-      <w:r>
-        <w:rPr>
-          <w:lang w:val="en-CA"/>
-        </w:rPr>
-        <w:t>FileOutputStream</w:t>
-      </w:r>
-      <w:proofErr w:type="spellEnd"/>
-      <w:r>
-        <w:rPr>
-          <w:lang w:val="en-CA"/>
-        </w:rPr>
-        <w:t xml:space="preserve"> </w:t>
-      </w:r>
-      <w:proofErr w:type="spellStart"/>
-      <w:r>
-        <w:rPr>
-          <w:lang w:val="en-CA"/>
-        </w:rPr>
-        <w:t>fos</w:t>
-      </w:r>
-      <w:proofErr w:type="spellEnd"/>
-      <w:r>
-        <w:rPr>
-          <w:lang w:val="en-CA"/>
-        </w:rPr>
-        <w:t xml:space="preserve"> = new </w:t>
-      </w:r>
-      <w:proofErr w:type="spellStart"/>
-      <w:r>
-        <w:rPr>
-          <w:lang w:val="en-CA"/>
-        </w:rPr>
-        <w:t>FileOutputStream</w:t>
-      </w:r>
-      <w:proofErr w:type="spellEnd"/>
-      <w:r>
-        <w:rPr>
-          <w:lang w:val="en-CA"/>
-        </w:rPr>
-        <w:t>(</w:t>
-      </w:r>
-      <w:proofErr w:type="spellStart"/>
-      <w:r>
-        <w:rPr>
-          <w:lang w:val="en-CA"/>
-        </w:rPr>
-        <w:t>destinationFile</w:t>
-      </w:r>
-      <w:proofErr w:type="spellEnd"/>
-      <w:r>
-        <w:rPr>
-          <w:lang w:val="en-CA"/>
-        </w:rPr>
-        <w:t>);</w:t>
-      </w:r>
-    </w:p>
-    <w:p>
-      <w:pPr>
-        <w:pStyle w:val="Code"/>
-        <w:rPr>
-          <w:lang w:val="en-CA"/>
-        </w:rPr>
-      </w:pPr>
-      <w:proofErr w:type="spellStart"/>
-      <w:proofErr w:type="gramStart"/>
-      <w:r>
-        <w:rPr>
-          <w:lang w:val="en-CA"/>
-        </w:rPr>
-        <w:t>fos.write</w:t>
-      </w:r>
-      <w:proofErr w:type="spellEnd"/>
-      <w:proofErr w:type="gramEnd"/>
-      <w:r>
-        <w:rPr>
-          <w:lang w:val="en-CA"/>
-        </w:rPr>
-        <w:t>(data);</w:t>
-      </w:r>
-    </w:p>
-    <w:p>
-      <w:pPr>
-        <w:pStyle w:val="Code"/>
-        <w:rPr>
-          <w:lang w:val="en-CA"/>
-        </w:rPr>
-      </w:pPr>
-      <w:proofErr w:type="spellStart"/>
-      <w:proofErr w:type="gramStart"/>
-      <w:r>
-        <w:rPr>
-          <w:lang w:val="en-CA"/>
-        </w:rPr>
-        <w:t>fos.close</w:t>
-      </w:r>
-      <w:proofErr w:type="spellEnd"/>
-      <w:proofErr w:type="gramEnd"/>
-      <w:r>
-        <w:rPr>
-          <w:lang w:val="en-CA"/>
-        </w:rPr>
-        <w:t>();</w:t>
-      </w:r>
-    </w:p>
-    <w:p>
-      <w:pPr>
-        <w:rPr>
-          <w:lang w:val="en-CA"/>
-        </w:rPr>
-      </w:pPr>
-    </w:p>
-    <w:p>
-      <w:pPr>
-        <w:pStyle w:val="Titre4"/>
-        <w:rPr>
-          <w:sz w:val="20"/>
-          <w:szCs w:val="20"/>
-        </w:rPr>
-      </w:pPr>
-      <w:r>
-        <w:rPr>
-          <w:sz w:val="20"/>
-          <w:szCs w:val="20"/>
-        </w:rPr>
-        <w:t xml:space="preserve">Notes/Énoncés </w:t>
-      </w:r>
-      <w:r>
-        <w:rPr>
-          <w:sz w:val="20"/>
-          <w:szCs w:val="20"/>
-        </w:rPr>
-        <w:t>:</w:t>
-      </w:r>
-    </w:p>
-    <w:p>
-      <w:pPr>
-        <w:pStyle w:val="Code"/>
-      </w:pPr>
-    </w:p>
-    <w:p>
-      <w:pPr>
-        <w:pStyle w:val="Code"/>
-      </w:pPr>
-    </w:p>
-    <w:p>
-      <w:pPr>
-        <w:pStyle w:val="Code"/>
-      </w:pPr>
-    </w:p>
-    <w:p>
-      <w:pPr>
-        <w:pStyle w:val="Code"/>
-      </w:pPr>
-    </w:p>
-    <w:p>
-      <w:pPr>
-        <w:pStyle w:val="Code"/>
-      </w:pPr>
-    </w:p>
-    <w:p/>
+    </w:p>
+    <w:p>
+      <w:pPr>
+        <w:rPr>
+          <w:lang w:val="en-CA"/>
+        </w:rPr>
+      </w:pPr>
+    </w:p>
     <w:p>
       <w:pPr>
         <w:rPr>
           <w:rFonts w:ascii="Courier New" w:hAnsi="Courier New" w:cs="Courier New"/>
           <w:sz w:val="20"/>
           <w:szCs w:val="20"/>
+          <w:lang w:val="en-CA"/>
         </w:rPr>
       </w:pPr>
     </w:p>
@@ -6552,7 +9478,7 @@
 </file>
 
 <file path=customXml/itemProps1.xml><?xml version="1.0" encoding="utf-8"?>
-<ds:datastoreItem xmlns:ds="http://schemas.openxmlformats.org/officeDocument/2006/customXml" ds:itemID="{2FCAA808-EFE4-4870-9B0F-D47917BC9292}">
+<ds:datastoreItem xmlns:ds="http://schemas.openxmlformats.org/officeDocument/2006/customXml" ds:itemID="{2BB126D4-986A-4FCC-B4F2-15ED8D2CBEE4}">
   <ds:schemaRefs>
     <ds:schemaRef ds:uri="http://schemas.openxmlformats.org/officeDocument/2006/bibliography"/>
   </ds:schemaRefs>

</xml_diff>